<commit_message>
added doku to diploma pdf
</commit_message>
<xml_diff>
--- a/Diplomarbeit/doc/HTL-DA-Doku-DE.docx
+++ b/Diplomarbeit/doc/HTL-DA-Doku-DE.docx
@@ -64,7 +64,7 @@
     </w:p>
     <w:tbl>
       <w:tblPr>
-        <w:tblStyle w:val="TableGrid"/>
+        <w:tblStyle w:val="Tabellenraster"/>
         <w:tblpPr w:leftFromText="141" w:rightFromText="141" w:vertAnchor="text" w:horzAnchor="margin" w:tblpX="144" w:tblpY="36"/>
         <w:tblW w:w="9640" w:type="dxa"/>
         <w:tblLayout w:type="fixed"/>
@@ -136,26 +136,60 @@
                 <w:rFonts w:ascii="Arial" w:hAnsi="Arial" w:cs="Arial"/>
                 <w:sz w:val="22"/>
                 <w:szCs w:val="22"/>
-              </w:rPr>
-              <w:t xml:space="preserve">Marko D. Schrempf, Luca A. </w:t>
-            </w:r>
-            <w:proofErr w:type="spellStart"/>
-            <w:r>
-              <w:rPr>
-                <w:rFonts w:ascii="Arial" w:hAnsi="Arial" w:cs="Arial"/>
-                <w:sz w:val="22"/>
-                <w:szCs w:val="22"/>
-              </w:rPr>
-              <w:t>Geckle</w:t>
-            </w:r>
-            <w:proofErr w:type="spellEnd"/>
-            <w:r>
-              <w:rPr>
-                <w:rFonts w:ascii="Arial" w:hAnsi="Arial" w:cs="Arial"/>
-                <w:sz w:val="22"/>
-                <w:szCs w:val="22"/>
-              </w:rPr>
-              <w:t>, Maximilian S. Kampl</w:t>
+                <w:lang w:val="en-GB"/>
+              </w:rPr>
+              <w:t xml:space="preserve">Luca </w:t>
+            </w:r>
+            <w:r>
+              <w:rPr>
+                <w:rFonts w:ascii="Arial" w:hAnsi="Arial"/>
+                <w:sz w:val="22"/>
+                <w:lang w:val="en-GB"/>
+              </w:rPr>
+              <w:t xml:space="preserve">Alexander </w:t>
+            </w:r>
+            <w:r>
+              <w:rPr>
+                <w:rFonts w:ascii="Arial" w:hAnsi="Arial" w:cs="Arial"/>
+                <w:sz w:val="22"/>
+                <w:szCs w:val="22"/>
+                <w:lang w:val="en-GB"/>
+              </w:rPr>
+              <w:t>Gekle, Maximilian</w:t>
+            </w:r>
+            <w:r>
+              <w:rPr>
+                <w:rFonts w:ascii="Arial" w:hAnsi="Arial"/>
+                <w:sz w:val="22"/>
+                <w:lang w:val="en-GB"/>
+              </w:rPr>
+              <w:t xml:space="preserve"> Silvester</w:t>
+            </w:r>
+            <w:r>
+              <w:rPr>
+                <w:rFonts w:ascii="Arial" w:hAnsi="Arial" w:cs="Arial"/>
+                <w:sz w:val="22"/>
+                <w:szCs w:val="22"/>
+                <w:lang w:val="en-GB"/>
+              </w:rPr>
+              <w:t xml:space="preserve"> Kampl, Marko</w:t>
+            </w:r>
+            <w:r>
+              <w:rPr>
+                <w:rFonts w:ascii="Arial" w:hAnsi="Arial"/>
+                <w:sz w:val="22"/>
+                <w:lang w:val="en-GB"/>
+              </w:rPr>
+              <w:t xml:space="preserve"> Daniel</w:t>
+            </w:r>
+            <w:r>
+              <w:rPr>
+                <w:rFonts w:ascii="Arial" w:hAnsi="Arial" w:cs="Arial"/>
+                <w:sz w:val="22"/>
+                <w:szCs w:val="22"/>
+                <w:lang w:val="en-GB"/>
+              </w:rPr>
+              <w:t xml:space="preserve"> Schrempf</w:t>
             </w:r>
           </w:p>
         </w:tc>
@@ -393,7 +427,7 @@
                 <w:sz w:val="22"/>
                 <w:szCs w:val="22"/>
               </w:rPr>
-              <w:t xml:space="preserve"> (CONTRUDE)</w:t>
+              <w:t>(CONTRUDE)</w:t>
             </w:r>
           </w:p>
         </w:tc>
@@ -496,25 +530,7 @@
                 <w:sz w:val="22"/>
                 <w:szCs w:val="22"/>
               </w:rPr>
-              <w:t xml:space="preserve"> </w:t>
-            </w:r>
-            <w:proofErr w:type="spellStart"/>
-            <w:r>
-              <w:rPr>
-                <w:rFonts w:ascii="Arial" w:hAnsi="Arial" w:cs="Arial"/>
-                <w:sz w:val="22"/>
-                <w:szCs w:val="22"/>
-              </w:rPr>
-              <w:t>Gekle</w:t>
-            </w:r>
-            <w:proofErr w:type="spellEnd"/>
-            <w:r>
-              <w:rPr>
-                <w:rFonts w:ascii="Arial" w:hAnsi="Arial" w:cs="Arial"/>
-                <w:sz w:val="22"/>
-                <w:szCs w:val="22"/>
-              </w:rPr>
-              <w:t>: Positionierungsalgorithmus, Webanwendung</w:t>
+              <w:t xml:space="preserve"> Gekle: Positionierungsalgorithmus, Webanwendung</w:t>
             </w:r>
           </w:p>
         </w:tc>
@@ -759,7 +775,7 @@
     </w:p>
     <w:tbl>
       <w:tblPr>
-        <w:tblStyle w:val="TableGrid"/>
+        <w:tblStyle w:val="Tabellenraster"/>
         <w:tblpPr w:leftFromText="141" w:rightFromText="141" w:vertAnchor="text" w:horzAnchor="margin" w:tblpX="108" w:tblpY="36"/>
         <w:tblW w:w="0" w:type="auto"/>
         <w:tblLayout w:type="fixed"/>
@@ -811,16 +827,14 @@
               <w:rPr>
                 <w:rFonts w:ascii="Arial" w:hAnsi="Arial" w:cs="Arial"/>
               </w:rPr>
-              <w:t xml:space="preserve">Container auf einem Frachtschiff sind unterschiedlichen Umwelteinflüssen ausgesetzt. Innerhalb eines Containerschiffes ist die Weiterleitung und Speicherung von Umweltdaten von individuellen Containern für die Qualitätssicherung von Vorteil - jedoch aufgrund der schwierigen HF </w:t>
-            </w:r>
-            <w:proofErr w:type="spellStart"/>
-            <w:r>
-              <w:rPr>
-                <w:rFonts w:ascii="Arial" w:hAnsi="Arial" w:cs="Arial"/>
-              </w:rPr>
-              <w:t>Ausbreitungsbedignungen</w:t>
-            </w:r>
-            <w:proofErr w:type="spellEnd"/>
+              <w:t xml:space="preserve">Container auf einem Frachtschiff sind unterschiedlichen Umwelteinflüssen ausgesetzt. Innerhalb eines Containerschiffes ist die Weiterleitung und Speicherung von Umweltdaten von individuellen Containern für die Qualitätssicherung von Vorteil - jedoch aufgrund der schwierigen </w:t>
+            </w:r>
+            <w:r>
+              <w:rPr>
+                <w:rFonts w:ascii="Arial" w:hAnsi="Arial" w:cs="Arial"/>
+              </w:rPr>
+              <w:t>HF-Ausbreitungsbedingungen</w:t>
+            </w:r>
             <w:r>
               <w:rPr>
                 <w:rFonts w:ascii="Arial" w:hAnsi="Arial" w:cs="Arial"/>
@@ -847,7 +861,7 @@
     </w:p>
     <w:tbl>
       <w:tblPr>
-        <w:tblStyle w:val="TableGrid"/>
+        <w:tblStyle w:val="Tabellenraster"/>
         <w:tblpPr w:leftFromText="141" w:rightFromText="141" w:vertAnchor="text" w:horzAnchor="margin" w:tblpX="108" w:tblpY="36"/>
         <w:tblW w:w="0" w:type="auto"/>
         <w:tblLayout w:type="fixed"/>
@@ -909,13 +923,15 @@
             <w:pPr>
               <w:rPr>
                 <w:rFonts w:ascii="Arial" w:hAnsi="Arial" w:cs="Arial"/>
-                <w:lang w:val="en-GB"/>
-              </w:rPr>
-            </w:pPr>
-            <w:r>
-              <w:rPr>
-                <w:rFonts w:ascii="Arial" w:hAnsi="Arial" w:cs="Arial"/>
-                <w:lang w:val="en-GB"/>
+                <w:b/>
+                <w:bCs/>
+              </w:rPr>
+            </w:pPr>
+            <w:r>
+              <w:rPr>
+                <w:rFonts w:ascii="Arial" w:hAnsi="Arial" w:cs="Arial"/>
+                <w:b/>
+                <w:bCs/>
               </w:rPr>
               <w:t>Kampl:</w:t>
             </w:r>
@@ -924,518 +940,171 @@
             <w:pPr>
               <w:rPr>
                 <w:rFonts w:ascii="Arial" w:hAnsi="Arial" w:cs="Arial"/>
-                <w:lang w:val="en-GB"/>
-              </w:rPr>
-            </w:pPr>
+                <w:b/>
+                <w:bCs/>
+              </w:rPr>
+            </w:pPr>
+            <w:r>
+              <w:rPr>
+                <w:rFonts w:ascii="Arial" w:hAnsi="Arial" w:cs="Arial"/>
+              </w:rPr>
+              <w:t>Erfassung von Umweltdaten (z.B</w:t>
+            </w:r>
+            <w:r>
+              <w:rPr>
+                <w:rFonts w:ascii="Arial" w:hAnsi="Arial" w:cs="Arial"/>
+              </w:rPr>
+              <w:t>.</w:t>
+            </w:r>
+            <w:r>
+              <w:rPr>
+                <w:rFonts w:ascii="Arial" w:hAnsi="Arial" w:cs="Arial"/>
+              </w:rPr>
+              <w:t>: Temperatur, Luftdruck,</w:t>
+            </w:r>
+            <w:r>
+              <w:rPr>
+                <w:rFonts w:ascii="Arial" w:hAnsi="Arial" w:cs="Arial"/>
+              </w:rPr>
+              <w:t xml:space="preserve"> </w:t>
+            </w:r>
+            <w:r>
+              <w:rPr>
+                <w:rFonts w:ascii="Arial" w:hAnsi="Arial" w:cs="Arial"/>
+              </w:rPr>
+              <w:t>.</w:t>
+            </w:r>
+            <w:r>
+              <w:rPr>
+                <w:rFonts w:ascii="Arial" w:hAnsi="Arial" w:cs="Arial"/>
+              </w:rPr>
+              <w:t>.</w:t>
+            </w:r>
+            <w:r>
+              <w:rPr>
+                <w:rFonts w:ascii="Arial" w:hAnsi="Arial" w:cs="Arial"/>
+              </w:rPr>
+              <w:t>.) mit Hilfe von Microcontrollern, sowie Weiterleitung der Information unter schwierigen HF-Ausbreitungsbedingungen.</w:t>
+            </w:r>
+          </w:p>
+          <w:p>
+            <w:pPr>
+              <w:rPr>
+                <w:rFonts w:ascii="Arial" w:hAnsi="Arial" w:cs="Arial"/>
+              </w:rPr>
+            </w:pPr>
+          </w:p>
+          <w:p>
+            <w:pPr>
+              <w:rPr>
+                <w:rFonts w:ascii="Arial" w:hAnsi="Arial" w:cs="Arial"/>
+                <w:b/>
+                <w:bCs/>
+              </w:rPr>
+            </w:pPr>
+            <w:r>
+              <w:rPr>
+                <w:rFonts w:ascii="Arial" w:hAnsi="Arial" w:cs="Arial"/>
+                <w:b/>
+                <w:bCs/>
+              </w:rPr>
+              <w:t>Schrempf:</w:t>
+            </w:r>
+          </w:p>
+          <w:p>
+            <w:pPr>
+              <w:rPr>
+                <w:rFonts w:ascii="Arial" w:hAnsi="Arial" w:cs="Arial"/>
+              </w:rPr>
+            </w:pPr>
+            <w:r>
+              <w:rPr>
+                <w:rFonts w:ascii="Arial" w:hAnsi="Arial" w:cs="Arial"/>
+              </w:rPr>
+              <w:t xml:space="preserve">Analyse und Bewertung verschiedener Frameworks zur </w:t>
+            </w:r>
             <w:proofErr w:type="spellStart"/>
             <w:r>
               <w:rPr>
                 <w:rFonts w:ascii="Arial" w:hAnsi="Arial" w:cs="Arial"/>
-                <w:lang w:val="en-GB"/>
-              </w:rPr>
-              <w:t>Erfassung</w:t>
+              </w:rPr>
+              <w:t>Persistier</w:t>
+            </w:r>
+            <w:r>
+              <w:rPr>
+                <w:rFonts w:ascii="Arial" w:hAnsi="Arial" w:cs="Arial"/>
+              </w:rPr>
+              <w:t>ung</w:t>
             </w:r>
             <w:proofErr w:type="spellEnd"/>
             <w:r>
               <w:rPr>
                 <w:rFonts w:ascii="Arial" w:hAnsi="Arial" w:cs="Arial"/>
-                <w:lang w:val="en-GB"/>
-              </w:rPr>
-              <w:t xml:space="preserve"> von </w:t>
+              </w:rPr>
+              <w:t xml:space="preserve"> </w:t>
+            </w:r>
+            <w:r>
+              <w:rPr>
+                <w:rFonts w:ascii="Arial" w:hAnsi="Arial" w:cs="Arial"/>
+              </w:rPr>
+              <w:t>der Umweltdaten sowie der architekturelle Aufbau der Gesamtanwendung.</w:t>
+            </w:r>
+          </w:p>
+          <w:p>
+            <w:pPr>
+              <w:rPr>
+                <w:rFonts w:ascii="Arial" w:hAnsi="Arial" w:cs="Arial"/>
+              </w:rPr>
+            </w:pPr>
+          </w:p>
+          <w:p>
+            <w:pPr>
+              <w:rPr>
+                <w:rFonts w:ascii="Arial" w:hAnsi="Arial" w:cs="Arial"/>
+                <w:b/>
+                <w:bCs/>
+              </w:rPr>
+            </w:pPr>
+            <w:r>
+              <w:rPr>
+                <w:rFonts w:ascii="Arial" w:hAnsi="Arial" w:cs="Arial"/>
+                <w:b/>
+                <w:bCs/>
+              </w:rPr>
+              <w:t>Gekle:</w:t>
+            </w:r>
+          </w:p>
+          <w:p>
+            <w:pPr>
+              <w:rPr>
+                <w:rFonts w:ascii="Arial" w:hAnsi="Arial" w:cs="Arial"/>
+              </w:rPr>
+            </w:pPr>
+            <w:r>
+              <w:rPr>
+                <w:rFonts w:ascii="Arial" w:hAnsi="Arial" w:cs="Arial"/>
+              </w:rPr>
+              <w:t xml:space="preserve">Entwicklung eines </w:t>
             </w:r>
             <w:proofErr w:type="spellStart"/>
             <w:r>
               <w:rPr>
                 <w:rFonts w:ascii="Arial" w:hAnsi="Arial" w:cs="Arial"/>
-                <w:lang w:val="en-GB"/>
-              </w:rPr>
-              <w:t>Umweltdaten</w:t>
+              </w:rPr>
+              <w:t>Frontend</w:t>
+            </w:r>
+            <w:r>
+              <w:rPr>
+                <w:rFonts w:ascii="Arial" w:hAnsi="Arial" w:cs="Arial"/>
+              </w:rPr>
+              <w:t>s</w:t>
             </w:r>
             <w:proofErr w:type="spellEnd"/>
             <w:r>
               <w:rPr>
                 <w:rFonts w:ascii="Arial" w:hAnsi="Arial" w:cs="Arial"/>
-                <w:lang w:val="en-GB"/>
-              </w:rPr>
-              <w:t xml:space="preserve"> (</w:t>
-            </w:r>
-            <w:proofErr w:type="spellStart"/>
-            <w:r>
-              <w:rPr>
-                <w:rFonts w:ascii="Arial" w:hAnsi="Arial" w:cs="Arial"/>
-                <w:lang w:val="en-GB"/>
-              </w:rPr>
-              <w:t>z.B</w:t>
-            </w:r>
-            <w:proofErr w:type="spellEnd"/>
-            <w:r>
-              <w:rPr>
-                <w:rFonts w:ascii="Arial" w:hAnsi="Arial" w:cs="Arial"/>
-                <w:lang w:val="en-GB"/>
-              </w:rPr>
-              <w:t xml:space="preserve">: </w:t>
-            </w:r>
-            <w:proofErr w:type="spellStart"/>
-            <w:r>
-              <w:rPr>
-                <w:rFonts w:ascii="Arial" w:hAnsi="Arial" w:cs="Arial"/>
-                <w:lang w:val="en-GB"/>
-              </w:rPr>
-              <w:t>Temperatur</w:t>
-            </w:r>
-            <w:proofErr w:type="spellEnd"/>
-            <w:r>
-              <w:rPr>
-                <w:rFonts w:ascii="Arial" w:hAnsi="Arial" w:cs="Arial"/>
-                <w:lang w:val="en-GB"/>
-              </w:rPr>
-              <w:t xml:space="preserve">, </w:t>
-            </w:r>
-            <w:proofErr w:type="spellStart"/>
-            <w:r>
-              <w:rPr>
-                <w:rFonts w:ascii="Arial" w:hAnsi="Arial" w:cs="Arial"/>
-                <w:lang w:val="en-GB"/>
-              </w:rPr>
-              <w:t>Luftdruck</w:t>
-            </w:r>
-            <w:proofErr w:type="spellEnd"/>
-            <w:r>
-              <w:rPr>
-                <w:rFonts w:ascii="Arial" w:hAnsi="Arial" w:cs="Arial"/>
-                <w:lang w:val="en-GB"/>
-              </w:rPr>
-              <w:t xml:space="preserve">, ..) </w:t>
-            </w:r>
-            <w:proofErr w:type="spellStart"/>
-            <w:r>
-              <w:rPr>
-                <w:rFonts w:ascii="Arial" w:hAnsi="Arial" w:cs="Arial"/>
-                <w:lang w:val="en-GB"/>
-              </w:rPr>
-              <w:t>mit</w:t>
-            </w:r>
-            <w:proofErr w:type="spellEnd"/>
-            <w:r>
-              <w:rPr>
-                <w:rFonts w:ascii="Arial" w:hAnsi="Arial" w:cs="Arial"/>
-                <w:lang w:val="en-GB"/>
-              </w:rPr>
-              <w:t xml:space="preserve"> </w:t>
-            </w:r>
-            <w:proofErr w:type="spellStart"/>
-            <w:r>
-              <w:rPr>
-                <w:rFonts w:ascii="Arial" w:hAnsi="Arial" w:cs="Arial"/>
-                <w:lang w:val="en-GB"/>
-              </w:rPr>
-              <w:t>Hilfe</w:t>
-            </w:r>
-            <w:proofErr w:type="spellEnd"/>
-            <w:r>
-              <w:rPr>
-                <w:rFonts w:ascii="Arial" w:hAnsi="Arial" w:cs="Arial"/>
-                <w:lang w:val="en-GB"/>
-              </w:rPr>
-              <w:t xml:space="preserve"> von </w:t>
-            </w:r>
-            <w:proofErr w:type="spellStart"/>
-            <w:r>
-              <w:rPr>
-                <w:rFonts w:ascii="Arial" w:hAnsi="Arial" w:cs="Arial"/>
-                <w:lang w:val="en-GB"/>
-              </w:rPr>
-              <w:t>Microcontrollern</w:t>
-            </w:r>
-            <w:proofErr w:type="spellEnd"/>
-            <w:r>
-              <w:rPr>
-                <w:rFonts w:ascii="Arial" w:hAnsi="Arial" w:cs="Arial"/>
-                <w:lang w:val="en-GB"/>
-              </w:rPr>
-              <w:t xml:space="preserve">, </w:t>
-            </w:r>
-            <w:proofErr w:type="spellStart"/>
-            <w:r>
-              <w:rPr>
-                <w:rFonts w:ascii="Arial" w:hAnsi="Arial" w:cs="Arial"/>
-                <w:lang w:val="en-GB"/>
-              </w:rPr>
-              <w:t>sowie</w:t>
-            </w:r>
-            <w:proofErr w:type="spellEnd"/>
-            <w:r>
-              <w:rPr>
-                <w:rFonts w:ascii="Arial" w:hAnsi="Arial" w:cs="Arial"/>
-                <w:lang w:val="en-GB"/>
-              </w:rPr>
-              <w:t xml:space="preserve"> </w:t>
-            </w:r>
-            <w:proofErr w:type="spellStart"/>
-            <w:r>
-              <w:rPr>
-                <w:rFonts w:ascii="Arial" w:hAnsi="Arial" w:cs="Arial"/>
-                <w:lang w:val="en-GB"/>
-              </w:rPr>
-              <w:t>Weiterleitung</w:t>
-            </w:r>
-            <w:proofErr w:type="spellEnd"/>
-            <w:r>
-              <w:rPr>
-                <w:rFonts w:ascii="Arial" w:hAnsi="Arial" w:cs="Arial"/>
-                <w:lang w:val="en-GB"/>
-              </w:rPr>
-              <w:t xml:space="preserve"> der Information </w:t>
-            </w:r>
-            <w:proofErr w:type="spellStart"/>
-            <w:r>
-              <w:rPr>
-                <w:rFonts w:ascii="Arial" w:hAnsi="Arial" w:cs="Arial"/>
-                <w:lang w:val="en-GB"/>
-              </w:rPr>
-              <w:t>unter</w:t>
-            </w:r>
-            <w:proofErr w:type="spellEnd"/>
-            <w:r>
-              <w:rPr>
-                <w:rFonts w:ascii="Arial" w:hAnsi="Arial" w:cs="Arial"/>
-                <w:lang w:val="en-GB"/>
-              </w:rPr>
-              <w:t xml:space="preserve"> </w:t>
-            </w:r>
-            <w:proofErr w:type="spellStart"/>
-            <w:r>
-              <w:rPr>
-                <w:rFonts w:ascii="Arial" w:hAnsi="Arial" w:cs="Arial"/>
-                <w:lang w:val="en-GB"/>
-              </w:rPr>
-              <w:t>schwierigen</w:t>
-            </w:r>
-            <w:proofErr w:type="spellEnd"/>
-            <w:r>
-              <w:rPr>
-                <w:rFonts w:ascii="Arial" w:hAnsi="Arial" w:cs="Arial"/>
-                <w:lang w:val="en-GB"/>
-              </w:rPr>
-              <w:t xml:space="preserve"> HF-</w:t>
-            </w:r>
-            <w:proofErr w:type="spellStart"/>
-            <w:r>
-              <w:rPr>
-                <w:rFonts w:ascii="Arial" w:hAnsi="Arial" w:cs="Arial"/>
-                <w:lang w:val="en-GB"/>
-              </w:rPr>
-              <w:t>Ausbreitungsbedingungen</w:t>
-            </w:r>
-            <w:proofErr w:type="spellEnd"/>
-            <w:r>
-              <w:rPr>
-                <w:rFonts w:ascii="Arial" w:hAnsi="Arial" w:cs="Arial"/>
-                <w:lang w:val="en-GB"/>
-              </w:rPr>
-              <w:t>.</w:t>
-            </w:r>
-          </w:p>
-          <w:p>
-            <w:pPr>
-              <w:rPr>
-                <w:rFonts w:ascii="Arial" w:hAnsi="Arial" w:cs="Arial"/>
-                <w:lang w:val="en-GB"/>
-              </w:rPr>
-            </w:pPr>
-          </w:p>
-          <w:p>
-            <w:pPr>
-              <w:rPr>
-                <w:rFonts w:ascii="Arial" w:hAnsi="Arial" w:cs="Arial"/>
-                <w:lang w:val="en-GB"/>
-              </w:rPr>
-            </w:pPr>
-            <w:r>
-              <w:rPr>
-                <w:rFonts w:ascii="Arial" w:hAnsi="Arial" w:cs="Arial"/>
-                <w:lang w:val="en-GB"/>
-              </w:rPr>
-              <w:t>Schrempf:</w:t>
-            </w:r>
-          </w:p>
-          <w:p>
-            <w:pPr>
-              <w:rPr>
-                <w:rFonts w:ascii="Arial" w:hAnsi="Arial" w:cs="Arial"/>
-                <w:lang w:val="en-GB"/>
-              </w:rPr>
-            </w:pPr>
-            <w:r>
-              <w:rPr>
-                <w:rFonts w:ascii="Arial" w:hAnsi="Arial" w:cs="Arial"/>
-                <w:lang w:val="en-GB"/>
-              </w:rPr>
-              <w:t xml:space="preserve">Analyse und </w:t>
-            </w:r>
-            <w:proofErr w:type="spellStart"/>
-            <w:r>
-              <w:rPr>
-                <w:rFonts w:ascii="Arial" w:hAnsi="Arial" w:cs="Arial"/>
-                <w:lang w:val="en-GB"/>
-              </w:rPr>
-              <w:t>Bewertung</w:t>
-            </w:r>
-            <w:proofErr w:type="spellEnd"/>
-            <w:r>
-              <w:rPr>
-                <w:rFonts w:ascii="Arial" w:hAnsi="Arial" w:cs="Arial"/>
-                <w:lang w:val="en-GB"/>
-              </w:rPr>
-              <w:t xml:space="preserve"> </w:t>
-            </w:r>
-            <w:proofErr w:type="spellStart"/>
-            <w:r>
-              <w:rPr>
-                <w:rFonts w:ascii="Arial" w:hAnsi="Arial" w:cs="Arial"/>
-                <w:lang w:val="en-GB"/>
-              </w:rPr>
-              <w:t>verschiedener</w:t>
-            </w:r>
-            <w:proofErr w:type="spellEnd"/>
-            <w:r>
-              <w:rPr>
-                <w:rFonts w:ascii="Arial" w:hAnsi="Arial" w:cs="Arial"/>
-                <w:lang w:val="en-GB"/>
-              </w:rPr>
-              <w:t xml:space="preserve"> Frameworks </w:t>
-            </w:r>
-            <w:proofErr w:type="spellStart"/>
-            <w:r>
-              <w:rPr>
-                <w:rFonts w:ascii="Arial" w:hAnsi="Arial" w:cs="Arial"/>
-                <w:lang w:val="en-GB"/>
-              </w:rPr>
-              <w:t>zur</w:t>
-            </w:r>
-            <w:proofErr w:type="spellEnd"/>
-            <w:r>
-              <w:rPr>
-                <w:rFonts w:ascii="Arial" w:hAnsi="Arial" w:cs="Arial"/>
-                <w:lang w:val="en-GB"/>
-              </w:rPr>
-              <w:t xml:space="preserve"> </w:t>
-            </w:r>
-            <w:proofErr w:type="spellStart"/>
-            <w:r>
-              <w:rPr>
-                <w:rFonts w:ascii="Arial" w:hAnsi="Arial" w:cs="Arial"/>
-                <w:lang w:val="en-GB"/>
-              </w:rPr>
-              <w:t>Persistierung</w:t>
-            </w:r>
-            <w:proofErr w:type="spellEnd"/>
-            <w:r>
-              <w:rPr>
-                <w:rFonts w:ascii="Arial" w:hAnsi="Arial" w:cs="Arial"/>
-                <w:lang w:val="en-GB"/>
-              </w:rPr>
-              <w:t xml:space="preserve"> der </w:t>
-            </w:r>
-            <w:proofErr w:type="spellStart"/>
-            <w:r>
-              <w:rPr>
-                <w:rFonts w:ascii="Arial" w:hAnsi="Arial" w:cs="Arial"/>
-                <w:lang w:val="en-GB"/>
-              </w:rPr>
-              <w:t>Umweltdaten</w:t>
-            </w:r>
-            <w:proofErr w:type="spellEnd"/>
-            <w:r>
-              <w:rPr>
-                <w:rFonts w:ascii="Arial" w:hAnsi="Arial" w:cs="Arial"/>
-                <w:lang w:val="en-GB"/>
-              </w:rPr>
-              <w:t xml:space="preserve"> </w:t>
-            </w:r>
-            <w:proofErr w:type="spellStart"/>
-            <w:r>
-              <w:rPr>
-                <w:rFonts w:ascii="Arial" w:hAnsi="Arial" w:cs="Arial"/>
-                <w:lang w:val="en-GB"/>
-              </w:rPr>
-              <w:t>sowie</w:t>
-            </w:r>
-            <w:proofErr w:type="spellEnd"/>
-            <w:r>
-              <w:rPr>
-                <w:rFonts w:ascii="Arial" w:hAnsi="Arial" w:cs="Arial"/>
-                <w:lang w:val="en-GB"/>
-              </w:rPr>
-              <w:t xml:space="preserve"> der </w:t>
-            </w:r>
-            <w:proofErr w:type="spellStart"/>
-            <w:r>
-              <w:rPr>
-                <w:rFonts w:ascii="Arial" w:hAnsi="Arial" w:cs="Arial"/>
-                <w:lang w:val="en-GB"/>
-              </w:rPr>
-              <w:t>architekturelle</w:t>
-            </w:r>
-            <w:proofErr w:type="spellEnd"/>
-            <w:r>
-              <w:rPr>
-                <w:rFonts w:ascii="Arial" w:hAnsi="Arial" w:cs="Arial"/>
-                <w:lang w:val="en-GB"/>
-              </w:rPr>
-              <w:t xml:space="preserve"> Aufbau der </w:t>
-            </w:r>
-            <w:proofErr w:type="spellStart"/>
-            <w:r>
-              <w:rPr>
-                <w:rFonts w:ascii="Arial" w:hAnsi="Arial" w:cs="Arial"/>
-                <w:lang w:val="en-GB"/>
-              </w:rPr>
-              <w:t>Gesamtanwendung</w:t>
-            </w:r>
-            <w:proofErr w:type="spellEnd"/>
-            <w:r>
-              <w:rPr>
-                <w:rFonts w:ascii="Arial" w:hAnsi="Arial" w:cs="Arial"/>
-                <w:lang w:val="en-GB"/>
-              </w:rPr>
-              <w:t>.</w:t>
-            </w:r>
-          </w:p>
-          <w:p>
-            <w:pPr>
-              <w:rPr>
-                <w:rFonts w:ascii="Arial" w:hAnsi="Arial" w:cs="Arial"/>
-                <w:lang w:val="en-GB"/>
-              </w:rPr>
-            </w:pPr>
-          </w:p>
-          <w:p>
-            <w:pPr>
-              <w:rPr>
-                <w:rFonts w:ascii="Arial" w:hAnsi="Arial" w:cs="Arial"/>
-                <w:lang w:val="en-GB"/>
-              </w:rPr>
-            </w:pPr>
-            <w:proofErr w:type="spellStart"/>
-            <w:r>
-              <w:rPr>
-                <w:rFonts w:ascii="Arial" w:hAnsi="Arial" w:cs="Arial"/>
-                <w:lang w:val="en-GB"/>
-              </w:rPr>
-              <w:t>Gekle</w:t>
-            </w:r>
-            <w:proofErr w:type="spellEnd"/>
-            <w:r>
-              <w:rPr>
-                <w:rFonts w:ascii="Arial" w:hAnsi="Arial" w:cs="Arial"/>
-                <w:lang w:val="en-GB"/>
-              </w:rPr>
-              <w:t>:</w:t>
-            </w:r>
-          </w:p>
-          <w:p>
-            <w:pPr>
-              <w:rPr>
-                <w:rFonts w:ascii="Arial" w:hAnsi="Arial" w:cs="Arial"/>
-                <w:lang w:val="en-GB"/>
-              </w:rPr>
-            </w:pPr>
-            <w:proofErr w:type="spellStart"/>
-            <w:r>
-              <w:rPr>
-                <w:rFonts w:ascii="Arial" w:hAnsi="Arial" w:cs="Arial"/>
-                <w:lang w:val="en-GB"/>
-              </w:rPr>
-              <w:t>Entwicklung</w:t>
-            </w:r>
-            <w:proofErr w:type="spellEnd"/>
-            <w:r>
-              <w:rPr>
-                <w:rFonts w:ascii="Arial" w:hAnsi="Arial" w:cs="Arial"/>
-                <w:lang w:val="en-GB"/>
-              </w:rPr>
-              <w:t xml:space="preserve"> </w:t>
-            </w:r>
-            <w:proofErr w:type="spellStart"/>
-            <w:r>
-              <w:rPr>
-                <w:rFonts w:ascii="Arial" w:hAnsi="Arial" w:cs="Arial"/>
-                <w:lang w:val="en-GB"/>
-              </w:rPr>
-              <w:t>eines</w:t>
-            </w:r>
-            <w:proofErr w:type="spellEnd"/>
-            <w:r>
-              <w:rPr>
-                <w:rFonts w:ascii="Arial" w:hAnsi="Arial" w:cs="Arial"/>
-                <w:lang w:val="en-GB"/>
-              </w:rPr>
-              <w:t xml:space="preserve"> Frontends </w:t>
-            </w:r>
-            <w:proofErr w:type="spellStart"/>
-            <w:r>
-              <w:rPr>
-                <w:rFonts w:ascii="Arial" w:hAnsi="Arial" w:cs="Arial"/>
-                <w:lang w:val="en-GB"/>
-              </w:rPr>
-              <w:t>zur</w:t>
-            </w:r>
-            <w:proofErr w:type="spellEnd"/>
-            <w:r>
-              <w:rPr>
-                <w:rFonts w:ascii="Arial" w:hAnsi="Arial" w:cs="Arial"/>
-                <w:lang w:val="en-GB"/>
-              </w:rPr>
-              <w:t xml:space="preserve"> </w:t>
-            </w:r>
-            <w:proofErr w:type="spellStart"/>
-            <w:r>
-              <w:rPr>
-                <w:rFonts w:ascii="Arial" w:hAnsi="Arial" w:cs="Arial"/>
-                <w:lang w:val="en-GB"/>
-              </w:rPr>
-              <w:t>Darstellung</w:t>
-            </w:r>
-            <w:proofErr w:type="spellEnd"/>
-            <w:r>
-              <w:rPr>
-                <w:rFonts w:ascii="Arial" w:hAnsi="Arial" w:cs="Arial"/>
-                <w:lang w:val="en-GB"/>
-              </w:rPr>
-              <w:t xml:space="preserve"> der </w:t>
-            </w:r>
-            <w:proofErr w:type="spellStart"/>
-            <w:r>
-              <w:rPr>
-                <w:rFonts w:ascii="Arial" w:hAnsi="Arial" w:cs="Arial"/>
-                <w:lang w:val="en-GB"/>
-              </w:rPr>
-              <w:t>Umweltdaten</w:t>
-            </w:r>
-            <w:proofErr w:type="spellEnd"/>
-            <w:r>
-              <w:rPr>
-                <w:rFonts w:ascii="Arial" w:hAnsi="Arial" w:cs="Arial"/>
-                <w:lang w:val="en-GB"/>
-              </w:rPr>
-              <w:t xml:space="preserve"> auf </w:t>
-            </w:r>
-            <w:proofErr w:type="spellStart"/>
-            <w:r>
-              <w:rPr>
-                <w:rFonts w:ascii="Arial" w:hAnsi="Arial" w:cs="Arial"/>
-                <w:lang w:val="en-GB"/>
-              </w:rPr>
-              <w:t>Containerschiffen</w:t>
-            </w:r>
-            <w:proofErr w:type="spellEnd"/>
-            <w:r>
-              <w:rPr>
-                <w:rFonts w:ascii="Arial" w:hAnsi="Arial" w:cs="Arial"/>
-                <w:lang w:val="en-GB"/>
-              </w:rPr>
-              <w:t>.</w:t>
+              </w:rPr>
+              <w:t xml:space="preserve"> zur Darstellung der Umweltdaten auf Containerschiffen.</w:t>
             </w:r>
           </w:p>
           <w:p>
@@ -1457,7 +1126,7 @@
     </w:p>
     <w:tbl>
       <w:tblPr>
-        <w:tblStyle w:val="TableGrid"/>
+        <w:tblStyle w:val="Tabellenraster"/>
         <w:tblpPr w:leftFromText="141" w:rightFromText="141" w:vertAnchor="text" w:horzAnchor="margin" w:tblpX="108" w:tblpY="36"/>
         <w:tblW w:w="0" w:type="auto"/>
         <w:tblLayout w:type="fixed"/>
@@ -1511,1279 +1180,156 @@
             <w:pPr>
               <w:rPr>
                 <w:rFonts w:ascii="Arial" w:hAnsi="Arial" w:cs="Arial"/>
+                <w:b/>
+                <w:bCs/>
+              </w:rPr>
+            </w:pPr>
+            <w:r>
+              <w:rPr>
+                <w:rFonts w:ascii="Arial" w:hAnsi="Arial" w:cs="Arial"/>
+                <w:b/>
+                <w:bCs/>
+              </w:rPr>
+              <w:t>Kampl:</w:t>
+            </w:r>
+          </w:p>
+          <w:p>
+            <w:pPr>
+              <w:rPr>
+                <w:rFonts w:ascii="Arial" w:hAnsi="Arial" w:cs="Arial"/>
+              </w:rPr>
+            </w:pPr>
+            <w:r>
+              <w:rPr>
+                <w:rFonts w:ascii="Arial" w:hAnsi="Arial" w:cs="Arial"/>
+              </w:rPr>
+              <w:t xml:space="preserve">Entwicklung von drei Prototypen auf der Basis eines ESP32 Microcontrollerboards. Implementierung eines </w:t>
+            </w:r>
+            <w:r>
+              <w:rPr>
+                <w:rFonts w:ascii="Arial" w:hAnsi="Arial" w:cs="Arial"/>
+              </w:rPr>
+              <w:t>Mesh</w:t>
+            </w:r>
+            <w:r>
+              <w:rPr>
+                <w:rFonts w:ascii="Arial" w:hAnsi="Arial" w:cs="Arial"/>
+              </w:rPr>
+              <w:t>-N</w:t>
+            </w:r>
+            <w:r>
+              <w:rPr>
+                <w:rFonts w:ascii="Arial" w:hAnsi="Arial" w:cs="Arial"/>
+              </w:rPr>
+              <w:t>etzwerks,</w:t>
+            </w:r>
+            <w:r>
+              <w:rPr>
+                <w:rFonts w:ascii="Arial" w:hAnsi="Arial" w:cs="Arial"/>
+              </w:rPr>
+              <w:t xml:space="preserve"> um die erfassten Sensordaten an einen zentralen Server zu senden, wobei das benutzte Datenübertragungsprotokoll eine effiziente Datenübertragung und Verarbeitung berücksichtigt.</w:t>
+            </w:r>
+          </w:p>
+          <w:p>
+            <w:pPr>
+              <w:rPr>
+                <w:rFonts w:ascii="Arial" w:hAnsi="Arial" w:cs="Arial"/>
+              </w:rPr>
+            </w:pPr>
+          </w:p>
+          <w:p>
+            <w:pPr>
+              <w:rPr>
+                <w:rFonts w:ascii="Arial" w:hAnsi="Arial" w:cs="Arial"/>
+                <w:b/>
+                <w:bCs/>
+              </w:rPr>
+            </w:pPr>
+            <w:r>
+              <w:rPr>
+                <w:rFonts w:ascii="Arial" w:hAnsi="Arial" w:cs="Arial"/>
+                <w:b/>
+                <w:bCs/>
+              </w:rPr>
+              <w:t>Schrempf:</w:t>
+            </w:r>
+          </w:p>
+          <w:p>
+            <w:pPr>
+              <w:rPr>
+                <w:rFonts w:ascii="Arial" w:hAnsi="Arial" w:cs="Arial"/>
+              </w:rPr>
+            </w:pPr>
+            <w:r>
+              <w:rPr>
+                <w:rFonts w:ascii="Arial" w:hAnsi="Arial" w:cs="Arial"/>
+              </w:rPr>
+              <w:lastRenderedPageBreak/>
+              <w:t xml:space="preserve">Konzeption und Realisierung der serverseitigen Softwarearchitektur, unter Berücksichtigung modularer Ansätze mithilfe von Softwarecontainern. Entwurf von Schnittstellen zur </w:t>
+            </w:r>
+            <w:proofErr w:type="spellStart"/>
+            <w:r>
+              <w:rPr>
+                <w:rFonts w:ascii="Arial" w:hAnsi="Arial" w:cs="Arial"/>
+              </w:rPr>
+              <w:t>Persistierung</w:t>
+            </w:r>
+            <w:proofErr w:type="spellEnd"/>
+            <w:r>
+              <w:rPr>
+                <w:rFonts w:ascii="Arial" w:hAnsi="Arial" w:cs="Arial"/>
+              </w:rPr>
+              <w:t xml:space="preserve"> und Bereitstellung der anfallenden Daten - wobei hier zwischen Zeitreihendaten und Stammdaten unterschieden wird.</w:t>
+            </w:r>
+          </w:p>
+          <w:p>
+            <w:pPr>
+              <w:rPr>
+                <w:rFonts w:ascii="Arial" w:hAnsi="Arial" w:cs="Arial"/>
+              </w:rPr>
+            </w:pPr>
+          </w:p>
+          <w:p>
+            <w:pPr>
+              <w:rPr>
+                <w:rFonts w:ascii="Arial" w:hAnsi="Arial" w:cs="Arial"/>
+                <w:b/>
+                <w:bCs/>
+              </w:rPr>
+            </w:pPr>
+            <w:r>
+              <w:rPr>
+                <w:rFonts w:ascii="Arial" w:hAnsi="Arial" w:cs="Arial"/>
+                <w:b/>
+                <w:bCs/>
+              </w:rPr>
+              <w:t>Gekle:</w:t>
+            </w:r>
+          </w:p>
+          <w:p>
+            <w:pPr>
+              <w:rPr>
+                <w:rFonts w:ascii="Arial" w:hAnsi="Arial" w:cs="Arial"/>
                 <w:lang w:val="en-GB"/>
               </w:rPr>
             </w:pPr>
             <w:r>
               <w:rPr>
                 <w:rFonts w:ascii="Arial" w:hAnsi="Arial" w:cs="Arial"/>
-                <w:lang w:val="en-GB"/>
-              </w:rPr>
-              <w:t>Kampl:</w:t>
-            </w:r>
-          </w:p>
-          <w:p>
-            <w:pPr>
-              <w:rPr>
-                <w:rFonts w:ascii="Arial" w:hAnsi="Arial" w:cs="Arial"/>
-                <w:lang w:val="en-GB"/>
-              </w:rPr>
-            </w:pPr>
-            <w:proofErr w:type="spellStart"/>
-            <w:r>
-              <w:rPr>
-                <w:rFonts w:ascii="Arial" w:hAnsi="Arial" w:cs="Arial"/>
-                <w:lang w:val="en-GB"/>
-              </w:rPr>
-              <w:t>Entwicklung</w:t>
-            </w:r>
-            <w:proofErr w:type="spellEnd"/>
-            <w:r>
-              <w:rPr>
-                <w:rFonts w:ascii="Arial" w:hAnsi="Arial" w:cs="Arial"/>
-                <w:lang w:val="en-GB"/>
-              </w:rPr>
-              <w:t xml:space="preserve"> von </w:t>
-            </w:r>
-            <w:proofErr w:type="spellStart"/>
-            <w:r>
-              <w:rPr>
-                <w:rFonts w:ascii="Arial" w:hAnsi="Arial" w:cs="Arial"/>
-                <w:lang w:val="en-GB"/>
-              </w:rPr>
-              <w:t>drei</w:t>
-            </w:r>
-            <w:proofErr w:type="spellEnd"/>
-            <w:r>
-              <w:rPr>
-                <w:rFonts w:ascii="Arial" w:hAnsi="Arial" w:cs="Arial"/>
-                <w:lang w:val="en-GB"/>
-              </w:rPr>
-              <w:t xml:space="preserve"> </w:t>
-            </w:r>
-            <w:proofErr w:type="spellStart"/>
-            <w:r>
-              <w:rPr>
-                <w:rFonts w:ascii="Arial" w:hAnsi="Arial" w:cs="Arial"/>
-                <w:lang w:val="en-GB"/>
-              </w:rPr>
-              <w:t>Prototypen</w:t>
-            </w:r>
-            <w:proofErr w:type="spellEnd"/>
-            <w:r>
-              <w:rPr>
-                <w:rFonts w:ascii="Arial" w:hAnsi="Arial" w:cs="Arial"/>
-                <w:lang w:val="en-GB"/>
-              </w:rPr>
-              <w:t xml:space="preserve"> auf der Basis </w:t>
-            </w:r>
-            <w:proofErr w:type="spellStart"/>
-            <w:r>
-              <w:rPr>
-                <w:rFonts w:ascii="Arial" w:hAnsi="Arial" w:cs="Arial"/>
-                <w:lang w:val="en-GB"/>
-              </w:rPr>
-              <w:t>eines</w:t>
-            </w:r>
-            <w:proofErr w:type="spellEnd"/>
-            <w:r>
-              <w:rPr>
-                <w:rFonts w:ascii="Arial" w:hAnsi="Arial" w:cs="Arial"/>
-                <w:lang w:val="en-GB"/>
-              </w:rPr>
-              <w:t xml:space="preserve"> ESP32 </w:t>
-            </w:r>
-            <w:proofErr w:type="spellStart"/>
-            <w:r>
-              <w:rPr>
-                <w:rFonts w:ascii="Arial" w:hAnsi="Arial" w:cs="Arial"/>
-                <w:lang w:val="en-GB"/>
-              </w:rPr>
-              <w:t>Microcontrollerboards</w:t>
-            </w:r>
-            <w:proofErr w:type="spellEnd"/>
-            <w:r>
-              <w:rPr>
-                <w:rFonts w:ascii="Arial" w:hAnsi="Arial" w:cs="Arial"/>
-                <w:lang w:val="en-GB"/>
-              </w:rPr>
-              <w:t xml:space="preserve">. </w:t>
-            </w:r>
-            <w:proofErr w:type="spellStart"/>
-            <w:r>
-              <w:rPr>
-                <w:rFonts w:ascii="Arial" w:hAnsi="Arial" w:cs="Arial"/>
-                <w:lang w:val="en-GB"/>
-              </w:rPr>
-              <w:t>Implementierung</w:t>
-            </w:r>
-            <w:proofErr w:type="spellEnd"/>
-            <w:r>
-              <w:rPr>
-                <w:rFonts w:ascii="Arial" w:hAnsi="Arial" w:cs="Arial"/>
-                <w:lang w:val="en-GB"/>
-              </w:rPr>
-              <w:t xml:space="preserve"> </w:t>
-            </w:r>
-            <w:proofErr w:type="spellStart"/>
-            <w:r>
-              <w:rPr>
-                <w:rFonts w:ascii="Arial" w:hAnsi="Arial" w:cs="Arial"/>
-                <w:lang w:val="en-GB"/>
-              </w:rPr>
-              <w:t>eines</w:t>
-            </w:r>
-            <w:proofErr w:type="spellEnd"/>
-            <w:r>
-              <w:rPr>
-                <w:rFonts w:ascii="Arial" w:hAnsi="Arial" w:cs="Arial"/>
-                <w:lang w:val="en-GB"/>
-              </w:rPr>
-              <w:t xml:space="preserve"> </w:t>
-            </w:r>
-            <w:proofErr w:type="spellStart"/>
-            <w:r>
-              <w:rPr>
-                <w:rFonts w:ascii="Arial" w:hAnsi="Arial" w:cs="Arial"/>
-                <w:lang w:val="en-GB"/>
-              </w:rPr>
-              <w:t>Meshnetzwerks</w:t>
-            </w:r>
-            <w:proofErr w:type="spellEnd"/>
-            <w:r>
-              <w:rPr>
-                <w:rFonts w:ascii="Arial" w:hAnsi="Arial" w:cs="Arial"/>
-                <w:lang w:val="en-GB"/>
-              </w:rPr>
-              <w:t xml:space="preserve"> um die </w:t>
-            </w:r>
-            <w:proofErr w:type="spellStart"/>
-            <w:r>
-              <w:rPr>
-                <w:rFonts w:ascii="Arial" w:hAnsi="Arial" w:cs="Arial"/>
-                <w:lang w:val="en-GB"/>
-              </w:rPr>
-              <w:t>erfassten</w:t>
-            </w:r>
-            <w:proofErr w:type="spellEnd"/>
-            <w:r>
-              <w:rPr>
-                <w:rFonts w:ascii="Arial" w:hAnsi="Arial" w:cs="Arial"/>
-                <w:lang w:val="en-GB"/>
-              </w:rPr>
-              <w:t xml:space="preserve"> </w:t>
-            </w:r>
-            <w:proofErr w:type="spellStart"/>
-            <w:r>
-              <w:rPr>
-                <w:rFonts w:ascii="Arial" w:hAnsi="Arial" w:cs="Arial"/>
-                <w:lang w:val="en-GB"/>
-              </w:rPr>
-              <w:t>Sensordaten</w:t>
-            </w:r>
-            <w:proofErr w:type="spellEnd"/>
-            <w:r>
-              <w:rPr>
-                <w:rFonts w:ascii="Arial" w:hAnsi="Arial" w:cs="Arial"/>
-                <w:lang w:val="en-GB"/>
-              </w:rPr>
-              <w:t xml:space="preserve"> an </w:t>
-            </w:r>
-            <w:proofErr w:type="spellStart"/>
-            <w:r>
-              <w:rPr>
-                <w:rFonts w:ascii="Arial" w:hAnsi="Arial" w:cs="Arial"/>
-                <w:lang w:val="en-GB"/>
-              </w:rPr>
-              <w:t>einen</w:t>
-            </w:r>
-            <w:proofErr w:type="spellEnd"/>
-            <w:r>
-              <w:rPr>
-                <w:rFonts w:ascii="Arial" w:hAnsi="Arial" w:cs="Arial"/>
-                <w:lang w:val="en-GB"/>
-              </w:rPr>
-              <w:t xml:space="preserve"> </w:t>
-            </w:r>
-            <w:proofErr w:type="spellStart"/>
-            <w:r>
-              <w:rPr>
-                <w:rFonts w:ascii="Arial" w:hAnsi="Arial" w:cs="Arial"/>
-                <w:lang w:val="en-GB"/>
-              </w:rPr>
-              <w:t>zentralen</w:t>
-            </w:r>
-            <w:proofErr w:type="spellEnd"/>
-            <w:r>
-              <w:rPr>
-                <w:rFonts w:ascii="Arial" w:hAnsi="Arial" w:cs="Arial"/>
-                <w:lang w:val="en-GB"/>
-              </w:rPr>
-              <w:t xml:space="preserve"> Server </w:t>
-            </w:r>
-            <w:proofErr w:type="spellStart"/>
-            <w:r>
-              <w:rPr>
-                <w:rFonts w:ascii="Arial" w:hAnsi="Arial" w:cs="Arial"/>
-                <w:lang w:val="en-GB"/>
-              </w:rPr>
-              <w:t>zu</w:t>
-            </w:r>
-            <w:proofErr w:type="spellEnd"/>
-            <w:r>
-              <w:rPr>
-                <w:rFonts w:ascii="Arial" w:hAnsi="Arial" w:cs="Arial"/>
-                <w:lang w:val="en-GB"/>
-              </w:rPr>
-              <w:t xml:space="preserve"> </w:t>
-            </w:r>
-            <w:proofErr w:type="spellStart"/>
-            <w:r>
-              <w:rPr>
-                <w:rFonts w:ascii="Arial" w:hAnsi="Arial" w:cs="Arial"/>
-                <w:lang w:val="en-GB"/>
-              </w:rPr>
-              <w:t>senden</w:t>
-            </w:r>
-            <w:proofErr w:type="spellEnd"/>
-            <w:r>
-              <w:rPr>
-                <w:rFonts w:ascii="Arial" w:hAnsi="Arial" w:cs="Arial"/>
-                <w:lang w:val="en-GB"/>
-              </w:rPr>
-              <w:t xml:space="preserve">, </w:t>
-            </w:r>
-            <w:proofErr w:type="spellStart"/>
-            <w:r>
-              <w:rPr>
-                <w:rFonts w:ascii="Arial" w:hAnsi="Arial" w:cs="Arial"/>
-                <w:lang w:val="en-GB"/>
-              </w:rPr>
-              <w:t>wobei</w:t>
-            </w:r>
-            <w:proofErr w:type="spellEnd"/>
-            <w:r>
-              <w:rPr>
-                <w:rFonts w:ascii="Arial" w:hAnsi="Arial" w:cs="Arial"/>
-                <w:lang w:val="en-GB"/>
-              </w:rPr>
-              <w:t xml:space="preserve"> das </w:t>
-            </w:r>
-            <w:proofErr w:type="spellStart"/>
-            <w:r>
-              <w:rPr>
-                <w:rFonts w:ascii="Arial" w:hAnsi="Arial" w:cs="Arial"/>
-                <w:lang w:val="en-GB"/>
-              </w:rPr>
-              <w:t>benutzte</w:t>
-            </w:r>
-            <w:proofErr w:type="spellEnd"/>
-            <w:r>
-              <w:rPr>
-                <w:rFonts w:ascii="Arial" w:hAnsi="Arial" w:cs="Arial"/>
-                <w:lang w:val="en-GB"/>
-              </w:rPr>
-              <w:t xml:space="preserve"> </w:t>
-            </w:r>
-            <w:proofErr w:type="spellStart"/>
-            <w:r>
-              <w:rPr>
-                <w:rFonts w:ascii="Arial" w:hAnsi="Arial" w:cs="Arial"/>
-                <w:lang w:val="en-GB"/>
-              </w:rPr>
-              <w:t>Datenübertragungsprotokoll</w:t>
-            </w:r>
-            <w:proofErr w:type="spellEnd"/>
-            <w:r>
-              <w:rPr>
-                <w:rFonts w:ascii="Arial" w:hAnsi="Arial" w:cs="Arial"/>
-                <w:lang w:val="en-GB"/>
-              </w:rPr>
-              <w:t xml:space="preserve"> </w:t>
-            </w:r>
-            <w:proofErr w:type="spellStart"/>
-            <w:r>
-              <w:rPr>
-                <w:rFonts w:ascii="Arial" w:hAnsi="Arial" w:cs="Arial"/>
-                <w:lang w:val="en-GB"/>
-              </w:rPr>
-              <w:t>eine</w:t>
-            </w:r>
-            <w:proofErr w:type="spellEnd"/>
-            <w:r>
-              <w:rPr>
-                <w:rFonts w:ascii="Arial" w:hAnsi="Arial" w:cs="Arial"/>
-                <w:lang w:val="en-GB"/>
-              </w:rPr>
-              <w:t xml:space="preserve"> </w:t>
-            </w:r>
-            <w:proofErr w:type="spellStart"/>
-            <w:r>
-              <w:rPr>
-                <w:rFonts w:ascii="Arial" w:hAnsi="Arial" w:cs="Arial"/>
-                <w:lang w:val="en-GB"/>
-              </w:rPr>
-              <w:t>effiziente</w:t>
-            </w:r>
-            <w:proofErr w:type="spellEnd"/>
-            <w:r>
-              <w:rPr>
-                <w:rFonts w:ascii="Arial" w:hAnsi="Arial" w:cs="Arial"/>
-                <w:lang w:val="en-GB"/>
-              </w:rPr>
-              <w:t xml:space="preserve"> </w:t>
-            </w:r>
-            <w:proofErr w:type="spellStart"/>
-            <w:r>
-              <w:rPr>
-                <w:rFonts w:ascii="Arial" w:hAnsi="Arial" w:cs="Arial"/>
-                <w:lang w:val="en-GB"/>
-              </w:rPr>
-              <w:t>Datenübertragung</w:t>
-            </w:r>
-            <w:proofErr w:type="spellEnd"/>
-            <w:r>
-              <w:rPr>
-                <w:rFonts w:ascii="Arial" w:hAnsi="Arial" w:cs="Arial"/>
-                <w:lang w:val="en-GB"/>
-              </w:rPr>
-              <w:t xml:space="preserve"> und </w:t>
-            </w:r>
-            <w:proofErr w:type="spellStart"/>
-            <w:r>
-              <w:rPr>
-                <w:rFonts w:ascii="Arial" w:hAnsi="Arial" w:cs="Arial"/>
-                <w:lang w:val="en-GB"/>
-              </w:rPr>
-              <w:t>Verarbeitung</w:t>
-            </w:r>
-            <w:proofErr w:type="spellEnd"/>
-            <w:r>
-              <w:rPr>
-                <w:rFonts w:ascii="Arial" w:hAnsi="Arial" w:cs="Arial"/>
-                <w:lang w:val="en-GB"/>
-              </w:rPr>
-              <w:t xml:space="preserve"> </w:t>
-            </w:r>
-            <w:proofErr w:type="spellStart"/>
-            <w:r>
-              <w:rPr>
-                <w:rFonts w:ascii="Arial" w:hAnsi="Arial" w:cs="Arial"/>
-                <w:lang w:val="en-GB"/>
-              </w:rPr>
-              <w:t>berücksichtigt</w:t>
-            </w:r>
-            <w:proofErr w:type="spellEnd"/>
-            <w:r>
-              <w:rPr>
-                <w:rFonts w:ascii="Arial" w:hAnsi="Arial" w:cs="Arial"/>
-                <w:lang w:val="en-GB"/>
-              </w:rPr>
-              <w:t>.</w:t>
-            </w:r>
-          </w:p>
-          <w:p>
-            <w:pPr>
-              <w:rPr>
-                <w:rFonts w:ascii="Arial" w:hAnsi="Arial" w:cs="Arial"/>
-                <w:lang w:val="en-GB"/>
-              </w:rPr>
-            </w:pPr>
-          </w:p>
-          <w:p>
-            <w:pPr>
-              <w:rPr>
-                <w:rFonts w:ascii="Arial" w:hAnsi="Arial" w:cs="Arial"/>
-                <w:lang w:val="en-GB"/>
-              </w:rPr>
-            </w:pPr>
-            <w:r>
-              <w:rPr>
-                <w:rFonts w:ascii="Arial" w:hAnsi="Arial" w:cs="Arial"/>
-                <w:lang w:val="en-GB"/>
-              </w:rPr>
-              <w:t>Schrempf:</w:t>
-            </w:r>
-          </w:p>
-          <w:p>
-            <w:pPr>
-              <w:rPr>
-                <w:rFonts w:ascii="Arial" w:hAnsi="Arial" w:cs="Arial"/>
-                <w:lang w:val="en-GB"/>
-              </w:rPr>
-            </w:pPr>
-            <w:proofErr w:type="spellStart"/>
-            <w:r>
-              <w:rPr>
-                <w:rFonts w:ascii="Arial" w:hAnsi="Arial" w:cs="Arial"/>
-                <w:lang w:val="en-GB"/>
-              </w:rPr>
-              <w:lastRenderedPageBreak/>
-              <w:t>Konzeption</w:t>
-            </w:r>
-            <w:proofErr w:type="spellEnd"/>
-            <w:r>
-              <w:rPr>
-                <w:rFonts w:ascii="Arial" w:hAnsi="Arial" w:cs="Arial"/>
-                <w:lang w:val="en-GB"/>
-              </w:rPr>
-              <w:t xml:space="preserve"> und </w:t>
-            </w:r>
-            <w:proofErr w:type="spellStart"/>
-            <w:r>
-              <w:rPr>
-                <w:rFonts w:ascii="Arial" w:hAnsi="Arial" w:cs="Arial"/>
-                <w:lang w:val="en-GB"/>
-              </w:rPr>
-              <w:t>Realisierung</w:t>
-            </w:r>
-            <w:proofErr w:type="spellEnd"/>
-            <w:r>
-              <w:rPr>
-                <w:rFonts w:ascii="Arial" w:hAnsi="Arial" w:cs="Arial"/>
-                <w:lang w:val="en-GB"/>
-              </w:rPr>
-              <w:t xml:space="preserve"> der </w:t>
-            </w:r>
-            <w:proofErr w:type="spellStart"/>
-            <w:r>
-              <w:rPr>
-                <w:rFonts w:ascii="Arial" w:hAnsi="Arial" w:cs="Arial"/>
-                <w:lang w:val="en-GB"/>
-              </w:rPr>
-              <w:t>serverseitigen</w:t>
-            </w:r>
-            <w:proofErr w:type="spellEnd"/>
-            <w:r>
-              <w:rPr>
-                <w:rFonts w:ascii="Arial" w:hAnsi="Arial" w:cs="Arial"/>
-                <w:lang w:val="en-GB"/>
-              </w:rPr>
-              <w:t xml:space="preserve"> </w:t>
-            </w:r>
-            <w:proofErr w:type="spellStart"/>
-            <w:r>
-              <w:rPr>
-                <w:rFonts w:ascii="Arial" w:hAnsi="Arial" w:cs="Arial"/>
-                <w:lang w:val="en-GB"/>
-              </w:rPr>
-              <w:t>Softwarearchitektur</w:t>
-            </w:r>
-            <w:proofErr w:type="spellEnd"/>
-            <w:r>
-              <w:rPr>
-                <w:rFonts w:ascii="Arial" w:hAnsi="Arial" w:cs="Arial"/>
-                <w:lang w:val="en-GB"/>
-              </w:rPr>
-              <w:t xml:space="preserve">, </w:t>
-            </w:r>
-            <w:proofErr w:type="spellStart"/>
-            <w:r>
-              <w:rPr>
-                <w:rFonts w:ascii="Arial" w:hAnsi="Arial" w:cs="Arial"/>
-                <w:lang w:val="en-GB"/>
-              </w:rPr>
-              <w:t>unter</w:t>
-            </w:r>
-            <w:proofErr w:type="spellEnd"/>
-            <w:r>
-              <w:rPr>
-                <w:rFonts w:ascii="Arial" w:hAnsi="Arial" w:cs="Arial"/>
-                <w:lang w:val="en-GB"/>
-              </w:rPr>
-              <w:t xml:space="preserve"> </w:t>
-            </w:r>
-            <w:proofErr w:type="spellStart"/>
-            <w:r>
-              <w:rPr>
-                <w:rFonts w:ascii="Arial" w:hAnsi="Arial" w:cs="Arial"/>
-                <w:lang w:val="en-GB"/>
-              </w:rPr>
-              <w:t>Berücksichtigung</w:t>
-            </w:r>
-            <w:proofErr w:type="spellEnd"/>
-            <w:r>
-              <w:rPr>
-                <w:rFonts w:ascii="Arial" w:hAnsi="Arial" w:cs="Arial"/>
-                <w:lang w:val="en-GB"/>
-              </w:rPr>
-              <w:t xml:space="preserve"> </w:t>
-            </w:r>
-            <w:proofErr w:type="spellStart"/>
-            <w:r>
-              <w:rPr>
-                <w:rFonts w:ascii="Arial" w:hAnsi="Arial" w:cs="Arial"/>
-                <w:lang w:val="en-GB"/>
-              </w:rPr>
-              <w:t>modularer</w:t>
-            </w:r>
-            <w:proofErr w:type="spellEnd"/>
-            <w:r>
-              <w:rPr>
-                <w:rFonts w:ascii="Arial" w:hAnsi="Arial" w:cs="Arial"/>
-                <w:lang w:val="en-GB"/>
-              </w:rPr>
-              <w:t xml:space="preserve"> </w:t>
-            </w:r>
-            <w:proofErr w:type="spellStart"/>
-            <w:r>
-              <w:rPr>
-                <w:rFonts w:ascii="Arial" w:hAnsi="Arial" w:cs="Arial"/>
-                <w:lang w:val="en-GB"/>
-              </w:rPr>
-              <w:t>Ansätze</w:t>
-            </w:r>
-            <w:proofErr w:type="spellEnd"/>
-            <w:r>
-              <w:rPr>
-                <w:rFonts w:ascii="Arial" w:hAnsi="Arial" w:cs="Arial"/>
-                <w:lang w:val="en-GB"/>
-              </w:rPr>
-              <w:t xml:space="preserve"> </w:t>
-            </w:r>
-            <w:proofErr w:type="spellStart"/>
-            <w:r>
-              <w:rPr>
-                <w:rFonts w:ascii="Arial" w:hAnsi="Arial" w:cs="Arial"/>
-                <w:lang w:val="en-GB"/>
-              </w:rPr>
-              <w:t>mithilfe</w:t>
-            </w:r>
-            <w:proofErr w:type="spellEnd"/>
-            <w:r>
-              <w:rPr>
-                <w:rFonts w:ascii="Arial" w:hAnsi="Arial" w:cs="Arial"/>
-                <w:lang w:val="en-GB"/>
-              </w:rPr>
-              <w:t xml:space="preserve"> von </w:t>
-            </w:r>
-            <w:proofErr w:type="spellStart"/>
-            <w:r>
-              <w:rPr>
-                <w:rFonts w:ascii="Arial" w:hAnsi="Arial" w:cs="Arial"/>
-                <w:lang w:val="en-GB"/>
-              </w:rPr>
-              <w:t>Softwarecontainern</w:t>
-            </w:r>
-            <w:proofErr w:type="spellEnd"/>
-            <w:r>
-              <w:rPr>
-                <w:rFonts w:ascii="Arial" w:hAnsi="Arial" w:cs="Arial"/>
-                <w:lang w:val="en-GB"/>
-              </w:rPr>
-              <w:t xml:space="preserve">. </w:t>
-            </w:r>
-            <w:proofErr w:type="spellStart"/>
-            <w:r>
-              <w:rPr>
-                <w:rFonts w:ascii="Arial" w:hAnsi="Arial" w:cs="Arial"/>
-                <w:lang w:val="en-GB"/>
-              </w:rPr>
-              <w:t>Entwurf</w:t>
-            </w:r>
-            <w:proofErr w:type="spellEnd"/>
-            <w:r>
-              <w:rPr>
-                <w:rFonts w:ascii="Arial" w:hAnsi="Arial" w:cs="Arial"/>
-                <w:lang w:val="en-GB"/>
-              </w:rPr>
-              <w:t xml:space="preserve"> von </w:t>
-            </w:r>
-            <w:proofErr w:type="spellStart"/>
-            <w:r>
-              <w:rPr>
-                <w:rFonts w:ascii="Arial" w:hAnsi="Arial" w:cs="Arial"/>
-                <w:lang w:val="en-GB"/>
-              </w:rPr>
-              <w:t>Schnittstellen</w:t>
-            </w:r>
-            <w:proofErr w:type="spellEnd"/>
-            <w:r>
-              <w:rPr>
-                <w:rFonts w:ascii="Arial" w:hAnsi="Arial" w:cs="Arial"/>
-                <w:lang w:val="en-GB"/>
-              </w:rPr>
-              <w:t xml:space="preserve"> </w:t>
-            </w:r>
-            <w:proofErr w:type="spellStart"/>
-            <w:r>
-              <w:rPr>
-                <w:rFonts w:ascii="Arial" w:hAnsi="Arial" w:cs="Arial"/>
-                <w:lang w:val="en-GB"/>
-              </w:rPr>
-              <w:t>zur</w:t>
-            </w:r>
-            <w:proofErr w:type="spellEnd"/>
-            <w:r>
-              <w:rPr>
-                <w:rFonts w:ascii="Arial" w:hAnsi="Arial" w:cs="Arial"/>
-                <w:lang w:val="en-GB"/>
-              </w:rPr>
-              <w:t xml:space="preserve"> </w:t>
-            </w:r>
-            <w:proofErr w:type="spellStart"/>
-            <w:r>
-              <w:rPr>
-                <w:rFonts w:ascii="Arial" w:hAnsi="Arial" w:cs="Arial"/>
-                <w:lang w:val="en-GB"/>
-              </w:rPr>
-              <w:t>Persistierung</w:t>
-            </w:r>
-            <w:proofErr w:type="spellEnd"/>
-            <w:r>
-              <w:rPr>
-                <w:rFonts w:ascii="Arial" w:hAnsi="Arial" w:cs="Arial"/>
-                <w:lang w:val="en-GB"/>
-              </w:rPr>
-              <w:t xml:space="preserve"> und </w:t>
-            </w:r>
-            <w:proofErr w:type="spellStart"/>
-            <w:r>
-              <w:rPr>
-                <w:rFonts w:ascii="Arial" w:hAnsi="Arial" w:cs="Arial"/>
-                <w:lang w:val="en-GB"/>
-              </w:rPr>
-              <w:t>Bereitstellung</w:t>
-            </w:r>
-            <w:proofErr w:type="spellEnd"/>
-            <w:r>
-              <w:rPr>
-                <w:rFonts w:ascii="Arial" w:hAnsi="Arial" w:cs="Arial"/>
-                <w:lang w:val="en-GB"/>
-              </w:rPr>
-              <w:t xml:space="preserve"> der </w:t>
-            </w:r>
-            <w:proofErr w:type="spellStart"/>
-            <w:r>
-              <w:rPr>
-                <w:rFonts w:ascii="Arial" w:hAnsi="Arial" w:cs="Arial"/>
-                <w:lang w:val="en-GB"/>
-              </w:rPr>
-              <w:t>anfallenden</w:t>
-            </w:r>
-            <w:proofErr w:type="spellEnd"/>
-            <w:r>
-              <w:rPr>
-                <w:rFonts w:ascii="Arial" w:hAnsi="Arial" w:cs="Arial"/>
-                <w:lang w:val="en-GB"/>
-              </w:rPr>
-              <w:t xml:space="preserve"> Daten - </w:t>
-            </w:r>
-            <w:proofErr w:type="spellStart"/>
-            <w:r>
-              <w:rPr>
-                <w:rFonts w:ascii="Arial" w:hAnsi="Arial" w:cs="Arial"/>
-                <w:lang w:val="en-GB"/>
-              </w:rPr>
-              <w:t>wobei</w:t>
-            </w:r>
-            <w:proofErr w:type="spellEnd"/>
-            <w:r>
-              <w:rPr>
-                <w:rFonts w:ascii="Arial" w:hAnsi="Arial" w:cs="Arial"/>
-                <w:lang w:val="en-GB"/>
-              </w:rPr>
-              <w:t xml:space="preserve"> </w:t>
-            </w:r>
-            <w:proofErr w:type="spellStart"/>
-            <w:r>
-              <w:rPr>
-                <w:rFonts w:ascii="Arial" w:hAnsi="Arial" w:cs="Arial"/>
-                <w:lang w:val="en-GB"/>
-              </w:rPr>
-              <w:t>hier</w:t>
-            </w:r>
-            <w:proofErr w:type="spellEnd"/>
-            <w:r>
-              <w:rPr>
-                <w:rFonts w:ascii="Arial" w:hAnsi="Arial" w:cs="Arial"/>
-                <w:lang w:val="en-GB"/>
-              </w:rPr>
-              <w:t xml:space="preserve"> </w:t>
-            </w:r>
-            <w:proofErr w:type="spellStart"/>
-            <w:r>
-              <w:rPr>
-                <w:rFonts w:ascii="Arial" w:hAnsi="Arial" w:cs="Arial"/>
-                <w:lang w:val="en-GB"/>
-              </w:rPr>
-              <w:t>zwischen</w:t>
-            </w:r>
-            <w:proofErr w:type="spellEnd"/>
-            <w:r>
-              <w:rPr>
-                <w:rFonts w:ascii="Arial" w:hAnsi="Arial" w:cs="Arial"/>
-                <w:lang w:val="en-GB"/>
-              </w:rPr>
-              <w:t xml:space="preserve"> </w:t>
-            </w:r>
-            <w:proofErr w:type="spellStart"/>
-            <w:r>
-              <w:rPr>
-                <w:rFonts w:ascii="Arial" w:hAnsi="Arial" w:cs="Arial"/>
-                <w:lang w:val="en-GB"/>
-              </w:rPr>
-              <w:t>Zeitreihendaten</w:t>
-            </w:r>
-            <w:proofErr w:type="spellEnd"/>
-            <w:r>
-              <w:rPr>
-                <w:rFonts w:ascii="Arial" w:hAnsi="Arial" w:cs="Arial"/>
-                <w:lang w:val="en-GB"/>
-              </w:rPr>
-              <w:t xml:space="preserve"> und </w:t>
-            </w:r>
-            <w:proofErr w:type="spellStart"/>
-            <w:r>
-              <w:rPr>
-                <w:rFonts w:ascii="Arial" w:hAnsi="Arial" w:cs="Arial"/>
-                <w:lang w:val="en-GB"/>
-              </w:rPr>
-              <w:t>Stammdaten</w:t>
-            </w:r>
-            <w:proofErr w:type="spellEnd"/>
-            <w:r>
-              <w:rPr>
-                <w:rFonts w:ascii="Arial" w:hAnsi="Arial" w:cs="Arial"/>
-                <w:lang w:val="en-GB"/>
-              </w:rPr>
-              <w:t xml:space="preserve"> </w:t>
-            </w:r>
-            <w:proofErr w:type="spellStart"/>
-            <w:r>
-              <w:rPr>
-                <w:rFonts w:ascii="Arial" w:hAnsi="Arial" w:cs="Arial"/>
-                <w:lang w:val="en-GB"/>
-              </w:rPr>
-              <w:t>unterschieden</w:t>
-            </w:r>
-            <w:proofErr w:type="spellEnd"/>
-            <w:r>
-              <w:rPr>
-                <w:rFonts w:ascii="Arial" w:hAnsi="Arial" w:cs="Arial"/>
-                <w:lang w:val="en-GB"/>
-              </w:rPr>
-              <w:t xml:space="preserve"> </w:t>
-            </w:r>
-            <w:proofErr w:type="spellStart"/>
-            <w:r>
-              <w:rPr>
-                <w:rFonts w:ascii="Arial" w:hAnsi="Arial" w:cs="Arial"/>
-                <w:lang w:val="en-GB"/>
-              </w:rPr>
-              <w:t>wird</w:t>
-            </w:r>
-            <w:proofErr w:type="spellEnd"/>
-            <w:r>
-              <w:rPr>
-                <w:rFonts w:ascii="Arial" w:hAnsi="Arial" w:cs="Arial"/>
-                <w:lang w:val="en-GB"/>
-              </w:rPr>
-              <w:t>.</w:t>
-            </w:r>
-          </w:p>
-          <w:p>
-            <w:pPr>
-              <w:rPr>
-                <w:rFonts w:ascii="Arial" w:hAnsi="Arial" w:cs="Arial"/>
-                <w:lang w:val="en-GB"/>
-              </w:rPr>
-            </w:pPr>
-          </w:p>
-          <w:p>
-            <w:pPr>
-              <w:rPr>
-                <w:rFonts w:ascii="Arial" w:hAnsi="Arial" w:cs="Arial"/>
-                <w:lang w:val="en-GB"/>
-              </w:rPr>
-            </w:pPr>
-            <w:proofErr w:type="spellStart"/>
-            <w:r>
-              <w:rPr>
-                <w:rFonts w:ascii="Arial" w:hAnsi="Arial" w:cs="Arial"/>
-                <w:lang w:val="en-GB"/>
-              </w:rPr>
-              <w:t>Gekle</w:t>
-            </w:r>
-            <w:proofErr w:type="spellEnd"/>
-            <w:r>
-              <w:rPr>
-                <w:rFonts w:ascii="Arial" w:hAnsi="Arial" w:cs="Arial"/>
-                <w:lang w:val="en-GB"/>
-              </w:rPr>
-              <w:t>:</w:t>
-            </w:r>
-          </w:p>
-          <w:p>
-            <w:pPr>
-              <w:rPr>
-                <w:rFonts w:ascii="Arial" w:hAnsi="Arial" w:cs="Arial"/>
-                <w:lang w:val="en-GB"/>
-              </w:rPr>
-            </w:pPr>
-            <w:proofErr w:type="spellStart"/>
-            <w:r>
-              <w:rPr>
-                <w:rFonts w:ascii="Arial" w:hAnsi="Arial" w:cs="Arial"/>
-                <w:lang w:val="en-GB"/>
-              </w:rPr>
-              <w:t>Entwicklung</w:t>
-            </w:r>
-            <w:proofErr w:type="spellEnd"/>
-            <w:r>
-              <w:rPr>
-                <w:rFonts w:ascii="Arial" w:hAnsi="Arial" w:cs="Arial"/>
-                <w:lang w:val="en-GB"/>
-              </w:rPr>
-              <w:t xml:space="preserve"> </w:t>
-            </w:r>
-            <w:proofErr w:type="spellStart"/>
-            <w:r>
-              <w:rPr>
-                <w:rFonts w:ascii="Arial" w:hAnsi="Arial" w:cs="Arial"/>
-                <w:lang w:val="en-GB"/>
-              </w:rPr>
-              <w:t>eines</w:t>
-            </w:r>
-            <w:proofErr w:type="spellEnd"/>
-            <w:r>
-              <w:rPr>
-                <w:rFonts w:ascii="Arial" w:hAnsi="Arial" w:cs="Arial"/>
-                <w:lang w:val="en-GB"/>
-              </w:rPr>
-              <w:t xml:space="preserve"> Simulators um die </w:t>
-            </w:r>
-            <w:proofErr w:type="spellStart"/>
-            <w:r>
-              <w:rPr>
-                <w:rFonts w:ascii="Arial" w:hAnsi="Arial" w:cs="Arial"/>
-                <w:lang w:val="en-GB"/>
-              </w:rPr>
-              <w:t>Anzahl</w:t>
-            </w:r>
-            <w:proofErr w:type="spellEnd"/>
-            <w:r>
-              <w:rPr>
-                <w:rFonts w:ascii="Arial" w:hAnsi="Arial" w:cs="Arial"/>
-                <w:lang w:val="en-GB"/>
-              </w:rPr>
-              <w:t xml:space="preserve"> der </w:t>
-            </w:r>
-            <w:proofErr w:type="spellStart"/>
-            <w:r>
-              <w:rPr>
-                <w:rFonts w:ascii="Arial" w:hAnsi="Arial" w:cs="Arial"/>
-                <w:lang w:val="en-GB"/>
-              </w:rPr>
-              <w:t>benötigen</w:t>
-            </w:r>
-            <w:proofErr w:type="spellEnd"/>
-            <w:r>
-              <w:rPr>
-                <w:rFonts w:ascii="Arial" w:hAnsi="Arial" w:cs="Arial"/>
-                <w:lang w:val="en-GB"/>
-              </w:rPr>
-              <w:t xml:space="preserve"> </w:t>
-            </w:r>
-            <w:proofErr w:type="spellStart"/>
-            <w:r>
-              <w:rPr>
-                <w:rFonts w:ascii="Arial" w:hAnsi="Arial" w:cs="Arial"/>
-                <w:lang w:val="en-GB"/>
-              </w:rPr>
-              <w:t>Harwareprototypen</w:t>
-            </w:r>
-            <w:proofErr w:type="spellEnd"/>
-            <w:r>
-              <w:rPr>
-                <w:rFonts w:ascii="Arial" w:hAnsi="Arial" w:cs="Arial"/>
-                <w:lang w:val="en-GB"/>
-              </w:rPr>
-              <w:t xml:space="preserve"> </w:t>
-            </w:r>
-            <w:proofErr w:type="spellStart"/>
-            <w:r>
-              <w:rPr>
-                <w:rFonts w:ascii="Arial" w:hAnsi="Arial" w:cs="Arial"/>
-                <w:lang w:val="en-GB"/>
-              </w:rPr>
-              <w:t>zu</w:t>
-            </w:r>
-            <w:proofErr w:type="spellEnd"/>
-            <w:r>
-              <w:rPr>
-                <w:rFonts w:ascii="Arial" w:hAnsi="Arial" w:cs="Arial"/>
-                <w:lang w:val="en-GB"/>
-              </w:rPr>
-              <w:t xml:space="preserve"> </w:t>
-            </w:r>
-            <w:proofErr w:type="spellStart"/>
-            <w:r>
-              <w:rPr>
-                <w:rFonts w:ascii="Arial" w:hAnsi="Arial" w:cs="Arial"/>
-                <w:lang w:val="en-GB"/>
-              </w:rPr>
-              <w:t>reduzieren</w:t>
-            </w:r>
-            <w:proofErr w:type="spellEnd"/>
-            <w:r>
-              <w:rPr>
-                <w:rFonts w:ascii="Arial" w:hAnsi="Arial" w:cs="Arial"/>
-                <w:lang w:val="en-GB"/>
-              </w:rPr>
-              <w:t xml:space="preserve"> und das </w:t>
-            </w:r>
-            <w:proofErr w:type="spellStart"/>
-            <w:r>
-              <w:rPr>
-                <w:rFonts w:ascii="Arial" w:hAnsi="Arial" w:cs="Arial"/>
-                <w:lang w:val="en-GB"/>
-              </w:rPr>
-              <w:t>Konzept</w:t>
-            </w:r>
-            <w:proofErr w:type="spellEnd"/>
-            <w:r>
-              <w:rPr>
-                <w:rFonts w:ascii="Arial" w:hAnsi="Arial" w:cs="Arial"/>
-                <w:lang w:val="en-GB"/>
-              </w:rPr>
-              <w:t xml:space="preserve"> </w:t>
-            </w:r>
-            <w:proofErr w:type="spellStart"/>
-            <w:r>
-              <w:rPr>
-                <w:rFonts w:ascii="Arial" w:hAnsi="Arial" w:cs="Arial"/>
-                <w:lang w:val="en-GB"/>
-              </w:rPr>
-              <w:t>dennoch</w:t>
-            </w:r>
-            <w:proofErr w:type="spellEnd"/>
-            <w:r>
-              <w:rPr>
-                <w:rFonts w:ascii="Arial" w:hAnsi="Arial" w:cs="Arial"/>
-                <w:lang w:val="en-GB"/>
-              </w:rPr>
-              <w:t xml:space="preserve"> in </w:t>
-            </w:r>
-            <w:proofErr w:type="spellStart"/>
-            <w:r>
-              <w:rPr>
-                <w:rFonts w:ascii="Arial" w:hAnsi="Arial" w:cs="Arial"/>
-                <w:lang w:val="en-GB"/>
-              </w:rPr>
-              <w:t>Schiffsgröße</w:t>
-            </w:r>
-            <w:proofErr w:type="spellEnd"/>
-            <w:r>
-              <w:rPr>
-                <w:rFonts w:ascii="Arial" w:hAnsi="Arial" w:cs="Arial"/>
-                <w:lang w:val="en-GB"/>
-              </w:rPr>
-              <w:t xml:space="preserve"> </w:t>
-            </w:r>
-            <w:proofErr w:type="spellStart"/>
-            <w:r>
-              <w:rPr>
-                <w:rFonts w:ascii="Arial" w:hAnsi="Arial" w:cs="Arial"/>
-                <w:lang w:val="en-GB"/>
-              </w:rPr>
-              <w:t>testen</w:t>
-            </w:r>
-            <w:proofErr w:type="spellEnd"/>
-            <w:r>
-              <w:rPr>
-                <w:rFonts w:ascii="Arial" w:hAnsi="Arial" w:cs="Arial"/>
-                <w:lang w:val="en-GB"/>
-              </w:rPr>
-              <w:t xml:space="preserve"> </w:t>
-            </w:r>
-            <w:proofErr w:type="spellStart"/>
-            <w:r>
-              <w:rPr>
-                <w:rFonts w:ascii="Arial" w:hAnsi="Arial" w:cs="Arial"/>
-                <w:lang w:val="en-GB"/>
-              </w:rPr>
-              <w:t>zu</w:t>
-            </w:r>
-            <w:proofErr w:type="spellEnd"/>
-            <w:r>
-              <w:rPr>
-                <w:rFonts w:ascii="Arial" w:hAnsi="Arial" w:cs="Arial"/>
-                <w:lang w:val="en-GB"/>
-              </w:rPr>
-              <w:t xml:space="preserve"> </w:t>
-            </w:r>
-            <w:proofErr w:type="spellStart"/>
-            <w:r>
-              <w:rPr>
-                <w:rFonts w:ascii="Arial" w:hAnsi="Arial" w:cs="Arial"/>
-                <w:lang w:val="en-GB"/>
-              </w:rPr>
-              <w:t>können</w:t>
-            </w:r>
-            <w:proofErr w:type="spellEnd"/>
-            <w:r>
-              <w:rPr>
-                <w:rFonts w:ascii="Arial" w:hAnsi="Arial" w:cs="Arial"/>
-                <w:lang w:val="en-GB"/>
-              </w:rPr>
-              <w:t xml:space="preserve">. </w:t>
-            </w:r>
-            <w:proofErr w:type="spellStart"/>
-            <w:r>
-              <w:rPr>
-                <w:rFonts w:ascii="Arial" w:hAnsi="Arial" w:cs="Arial"/>
-                <w:lang w:val="en-GB"/>
-              </w:rPr>
-              <w:t>Zusätzlich</w:t>
-            </w:r>
-            <w:proofErr w:type="spellEnd"/>
-            <w:r>
-              <w:rPr>
-                <w:rFonts w:ascii="Arial" w:hAnsi="Arial" w:cs="Arial"/>
-                <w:lang w:val="en-GB"/>
-              </w:rPr>
-              <w:t xml:space="preserve"> </w:t>
-            </w:r>
-            <w:proofErr w:type="spellStart"/>
-            <w:r>
-              <w:rPr>
-                <w:rFonts w:ascii="Arial" w:hAnsi="Arial" w:cs="Arial"/>
-                <w:lang w:val="en-GB"/>
-              </w:rPr>
-              <w:t>kommt</w:t>
-            </w:r>
-            <w:proofErr w:type="spellEnd"/>
-            <w:r>
-              <w:rPr>
-                <w:rFonts w:ascii="Arial" w:hAnsi="Arial" w:cs="Arial"/>
-                <w:lang w:val="en-GB"/>
-              </w:rPr>
-              <w:t xml:space="preserve"> die </w:t>
-            </w:r>
-            <w:proofErr w:type="spellStart"/>
-            <w:r>
-              <w:rPr>
-                <w:rFonts w:ascii="Arial" w:hAnsi="Arial" w:cs="Arial"/>
-                <w:lang w:val="en-GB"/>
-              </w:rPr>
-              <w:t>Entwicklung</w:t>
-            </w:r>
-            <w:proofErr w:type="spellEnd"/>
-            <w:r>
-              <w:rPr>
-                <w:rFonts w:ascii="Arial" w:hAnsi="Arial" w:cs="Arial"/>
-                <w:lang w:val="en-GB"/>
-              </w:rPr>
-              <w:t xml:space="preserve"> </w:t>
-            </w:r>
-            <w:proofErr w:type="spellStart"/>
-            <w:r>
-              <w:rPr>
-                <w:rFonts w:ascii="Arial" w:hAnsi="Arial" w:cs="Arial"/>
-                <w:lang w:val="en-GB"/>
-              </w:rPr>
-              <w:t>einer</w:t>
-            </w:r>
-            <w:proofErr w:type="spellEnd"/>
-            <w:r>
-              <w:rPr>
-                <w:rFonts w:ascii="Arial" w:hAnsi="Arial" w:cs="Arial"/>
-                <w:lang w:val="en-GB"/>
-              </w:rPr>
-              <w:t xml:space="preserve"> </w:t>
-            </w:r>
-            <w:proofErr w:type="spellStart"/>
-            <w:r>
-              <w:rPr>
-                <w:rFonts w:ascii="Arial" w:hAnsi="Arial" w:cs="Arial"/>
-                <w:lang w:val="en-GB"/>
-              </w:rPr>
-              <w:t>Webanwendung</w:t>
-            </w:r>
-            <w:proofErr w:type="spellEnd"/>
-            <w:r>
-              <w:rPr>
-                <w:rFonts w:ascii="Arial" w:hAnsi="Arial" w:cs="Arial"/>
-                <w:lang w:val="en-GB"/>
-              </w:rPr>
-              <w:t xml:space="preserve"> </w:t>
-            </w:r>
-            <w:proofErr w:type="spellStart"/>
-            <w:r>
-              <w:rPr>
-                <w:rFonts w:ascii="Arial" w:hAnsi="Arial" w:cs="Arial"/>
-                <w:lang w:val="en-GB"/>
-              </w:rPr>
-              <w:t>hinzu</w:t>
-            </w:r>
-            <w:proofErr w:type="spellEnd"/>
-            <w:r>
-              <w:rPr>
-                <w:rFonts w:ascii="Arial" w:hAnsi="Arial" w:cs="Arial"/>
-                <w:lang w:val="en-GB"/>
-              </w:rPr>
-              <w:t xml:space="preserve">, </w:t>
-            </w:r>
-            <w:proofErr w:type="spellStart"/>
-            <w:r>
-              <w:rPr>
-                <w:rFonts w:ascii="Arial" w:hAnsi="Arial" w:cs="Arial"/>
-                <w:lang w:val="en-GB"/>
-              </w:rPr>
-              <w:t>mit</w:t>
-            </w:r>
-            <w:proofErr w:type="spellEnd"/>
-            <w:r>
-              <w:rPr>
-                <w:rFonts w:ascii="Arial" w:hAnsi="Arial" w:cs="Arial"/>
-                <w:lang w:val="en-GB"/>
-              </w:rPr>
-              <w:t xml:space="preserve"> </w:t>
-            </w:r>
-            <w:proofErr w:type="spellStart"/>
-            <w:r>
-              <w:rPr>
-                <w:rFonts w:ascii="Arial" w:hAnsi="Arial" w:cs="Arial"/>
-                <w:lang w:val="en-GB"/>
-              </w:rPr>
-              <w:t>welcher</w:t>
-            </w:r>
-            <w:proofErr w:type="spellEnd"/>
-            <w:r>
-              <w:rPr>
-                <w:rFonts w:ascii="Arial" w:hAnsi="Arial" w:cs="Arial"/>
-                <w:lang w:val="en-GB"/>
-              </w:rPr>
-              <w:t xml:space="preserve"> User die Position + </w:t>
-            </w:r>
-            <w:proofErr w:type="spellStart"/>
-            <w:r>
-              <w:rPr>
-                <w:rFonts w:ascii="Arial" w:hAnsi="Arial" w:cs="Arial"/>
-                <w:lang w:val="en-GB"/>
-              </w:rPr>
-              <w:t>benachbarte</w:t>
-            </w:r>
-            <w:proofErr w:type="spellEnd"/>
-            <w:r>
-              <w:rPr>
-                <w:rFonts w:ascii="Arial" w:hAnsi="Arial" w:cs="Arial"/>
-                <w:lang w:val="en-GB"/>
-              </w:rPr>
-              <w:t xml:space="preserve"> </w:t>
-            </w:r>
-            <w:proofErr w:type="spellStart"/>
-            <w:r>
-              <w:rPr>
-                <w:rFonts w:ascii="Arial" w:hAnsi="Arial" w:cs="Arial"/>
-                <w:lang w:val="en-GB"/>
-              </w:rPr>
-              <w:t>bzw</w:t>
-            </w:r>
-            <w:proofErr w:type="spellEnd"/>
-            <w:r>
-              <w:rPr>
-                <w:rFonts w:ascii="Arial" w:hAnsi="Arial" w:cs="Arial"/>
-                <w:lang w:val="en-GB"/>
-              </w:rPr>
-              <w:t xml:space="preserve">. in der </w:t>
-            </w:r>
-            <w:proofErr w:type="spellStart"/>
-            <w:r>
-              <w:rPr>
-                <w:rFonts w:ascii="Arial" w:hAnsi="Arial" w:cs="Arial"/>
-                <w:lang w:val="en-GB"/>
-              </w:rPr>
-              <w:t>Nähe</w:t>
-            </w:r>
-            <w:proofErr w:type="spellEnd"/>
-            <w:r>
-              <w:rPr>
-                <w:rFonts w:ascii="Arial" w:hAnsi="Arial" w:cs="Arial"/>
-                <w:lang w:val="en-GB"/>
-              </w:rPr>
-              <w:t xml:space="preserve"> </w:t>
-            </w:r>
-            <w:proofErr w:type="spellStart"/>
-            <w:r>
-              <w:rPr>
-                <w:rFonts w:ascii="Arial" w:hAnsi="Arial" w:cs="Arial"/>
-                <w:lang w:val="en-GB"/>
-              </w:rPr>
-              <w:t>liegende</w:t>
-            </w:r>
-            <w:proofErr w:type="spellEnd"/>
-            <w:r>
-              <w:rPr>
-                <w:rFonts w:ascii="Arial" w:hAnsi="Arial" w:cs="Arial"/>
-                <w:lang w:val="en-GB"/>
-              </w:rPr>
-              <w:t xml:space="preserve"> Container und </w:t>
-            </w:r>
-            <w:proofErr w:type="spellStart"/>
-            <w:r>
-              <w:rPr>
-                <w:rFonts w:ascii="Arial" w:hAnsi="Arial" w:cs="Arial"/>
-                <w:lang w:val="en-GB"/>
-              </w:rPr>
-              <w:t>deren</w:t>
-            </w:r>
-            <w:proofErr w:type="spellEnd"/>
-            <w:r>
-              <w:rPr>
-                <w:rFonts w:ascii="Arial" w:hAnsi="Arial" w:cs="Arial"/>
-                <w:lang w:val="en-GB"/>
-              </w:rPr>
-              <w:t xml:space="preserve"> </w:t>
-            </w:r>
-            <w:proofErr w:type="spellStart"/>
-            <w:r>
-              <w:rPr>
-                <w:rFonts w:ascii="Arial" w:hAnsi="Arial" w:cs="Arial"/>
-                <w:lang w:val="en-GB"/>
-              </w:rPr>
-              <w:t>Umweltdaten</w:t>
-            </w:r>
-            <w:proofErr w:type="spellEnd"/>
-            <w:r>
-              <w:rPr>
-                <w:rFonts w:ascii="Arial" w:hAnsi="Arial" w:cs="Arial"/>
-                <w:lang w:val="en-GB"/>
-              </w:rPr>
-              <w:t xml:space="preserve"> </w:t>
-            </w:r>
-            <w:proofErr w:type="spellStart"/>
-            <w:r>
-              <w:rPr>
-                <w:rFonts w:ascii="Arial" w:hAnsi="Arial" w:cs="Arial"/>
-                <w:lang w:val="en-GB"/>
-              </w:rPr>
-              <w:t>einsehen</w:t>
-            </w:r>
-            <w:proofErr w:type="spellEnd"/>
-            <w:r>
-              <w:rPr>
-                <w:rFonts w:ascii="Arial" w:hAnsi="Arial" w:cs="Arial"/>
-                <w:lang w:val="en-GB"/>
-              </w:rPr>
-              <w:t xml:space="preserve"> </w:t>
-            </w:r>
-            <w:proofErr w:type="spellStart"/>
-            <w:r>
-              <w:rPr>
-                <w:rFonts w:ascii="Arial" w:hAnsi="Arial" w:cs="Arial"/>
-                <w:lang w:val="en-GB"/>
-              </w:rPr>
-              <w:t>können</w:t>
-            </w:r>
-            <w:proofErr w:type="spellEnd"/>
-            <w:r>
-              <w:rPr>
-                <w:rFonts w:ascii="Arial" w:hAnsi="Arial" w:cs="Arial"/>
-                <w:lang w:val="en-GB"/>
-              </w:rPr>
-              <w:t>.</w:t>
+              </w:rPr>
+              <w:t>Entwicklung eines Simulators um die Anzahl der benötigen Har</w:t>
+            </w:r>
+            <w:r>
+              <w:rPr>
+                <w:rFonts w:ascii="Arial" w:hAnsi="Arial" w:cs="Arial"/>
+              </w:rPr>
+              <w:t>d</w:t>
+            </w:r>
+            <w:r>
+              <w:rPr>
+                <w:rFonts w:ascii="Arial" w:hAnsi="Arial" w:cs="Arial"/>
+              </w:rPr>
+              <w:t>wareprototypen zu reduzieren und das Konzept dennoch in Schiffsgröße testen zu können. Zusätzlich kommt die Entwicklung einer Webanwendung hinzu, mit welcher User die Position + benachbarte bzw. in der Nähe liegende Container und deren Umweltdaten einsehen können.</w:t>
             </w:r>
           </w:p>
         </w:tc>
@@ -2806,7 +1352,7 @@
     </w:p>
     <w:tbl>
       <w:tblPr>
-        <w:tblStyle w:val="TableGrid"/>
+        <w:tblStyle w:val="Tabellenraster"/>
         <w:tblpPr w:leftFromText="141" w:rightFromText="141" w:vertAnchor="text" w:horzAnchor="margin" w:tblpX="108" w:tblpY="36"/>
         <w:tblW w:w="0" w:type="auto"/>
         <w:tblLayout w:type="fixed"/>
@@ -2907,7 +1453,7 @@
     </w:p>
     <w:tbl>
       <w:tblPr>
-        <w:tblStyle w:val="TableGrid"/>
+        <w:tblStyle w:val="Tabellenraster"/>
         <w:tblpPr w:leftFromText="141" w:rightFromText="141" w:vertAnchor="text" w:horzAnchor="margin" w:tblpX="108" w:tblpY="36"/>
         <w:tblW w:w="0" w:type="auto"/>
         <w:tblLayout w:type="fixed"/>
@@ -2993,7 +1539,7 @@
     </w:p>
     <w:tbl>
       <w:tblPr>
-        <w:tblStyle w:val="TableGrid"/>
+        <w:tblStyle w:val="Tabellenraster"/>
         <w:tblpPr w:leftFromText="141" w:rightFromText="141" w:vertAnchor="text" w:horzAnchor="margin" w:tblpX="108" w:tblpY="36"/>
         <w:tblW w:w="0" w:type="auto"/>
         <w:tblLayout w:type="fixed"/>
@@ -3114,7 +1660,7 @@
     </w:p>
     <w:tbl>
       <w:tblPr>
-        <w:tblStyle w:val="TableGrid"/>
+        <w:tblStyle w:val="Tabellenraster"/>
         <w:tblpPr w:leftFromText="141" w:rightFromText="141" w:vertAnchor="text" w:horzAnchor="margin" w:tblpX="108" w:tblpY="36"/>
         <w:tblW w:w="0" w:type="auto"/>
         <w:tblLayout w:type="fixed"/>
@@ -3350,13 +1896,12 @@
           <w:rFonts w:ascii="ArialMT" w:hAnsi="ArialMT" w:cs="ArialMT"/>
           <w:sz w:val="22"/>
           <w:szCs w:val="22"/>
-          <w:lang w:val="de-AT"/>
         </w:rPr>
       </w:pPr>
     </w:p>
     <w:p>
       <w:pPr>
-        <w:pStyle w:val="Subtitle"/>
+        <w:pStyle w:val="Untertitel"/>
         <w:ind w:firstLine="0"/>
         <w:jc w:val="left"/>
         <w:rPr>
@@ -3407,7 +1952,7 @@
           </w:tcPr>
           <w:p>
             <w:pPr>
-              <w:pStyle w:val="Header"/>
+              <w:pStyle w:val="Kopfzeile"/>
               <w:ind w:left="284" w:right="-261"/>
               <w:jc w:val="center"/>
               <w:rPr>
@@ -3415,7 +1960,6 @@
                 <w:b/>
                 <w:bCs/>
                 <w:sz w:val="24"/>
-                <w:lang w:val="de-AT"/>
               </w:rPr>
             </w:pPr>
             <w:r>
@@ -3424,7 +1968,6 @@
                 <w:b/>
                 <w:bCs/>
                 <w:sz w:val="24"/>
-                <w:lang w:val="de-AT"/>
               </w:rPr>
               <w:t>Verfasser / Verfasserin</w:t>
             </w:r>
@@ -3441,7 +1984,7 @@
           </w:tcPr>
           <w:p>
             <w:pPr>
-              <w:pStyle w:val="Header"/>
+              <w:pStyle w:val="Kopfzeile"/>
               <w:ind w:left="284" w:right="-261"/>
               <w:jc w:val="center"/>
               <w:rPr>
@@ -3449,7 +1992,6 @@
                 <w:b/>
                 <w:bCs/>
                 <w:sz w:val="24"/>
-                <w:lang w:val="de-AT"/>
               </w:rPr>
             </w:pPr>
             <w:r>
@@ -3458,7 +2000,6 @@
                 <w:b/>
                 <w:bCs/>
                 <w:sz w:val="24"/>
-                <w:lang w:val="de-AT"/>
               </w:rPr>
               <w:t>Unterschrift</w:t>
             </w:r>
@@ -3480,15 +2021,21 @@
           </w:tcPr>
           <w:p>
             <w:pPr>
-              <w:pStyle w:val="Header"/>
+              <w:pStyle w:val="Kopfzeile"/>
               <w:ind w:left="284" w:right="-261"/>
               <w:jc w:val="both"/>
               <w:rPr>
                 <w:rFonts w:ascii="Arial" w:hAnsi="Arial"/>
                 <w:sz w:val="22"/>
-                <w:lang w:val="de-AT"/>
-              </w:rPr>
-            </w:pPr>
+              </w:rPr>
+            </w:pPr>
+            <w:r>
+              <w:rPr>
+                <w:rFonts w:ascii="Arial" w:hAnsi="Arial"/>
+                <w:sz w:val="22"/>
+              </w:rPr>
+              <w:t>Luca Alexander Gekle</w:t>
+            </w:r>
           </w:p>
         </w:tc>
         <w:tc>
@@ -3501,13 +2048,12 @@
           </w:tcPr>
           <w:p>
             <w:pPr>
-              <w:pStyle w:val="Header"/>
+              <w:pStyle w:val="Kopfzeile"/>
               <w:ind w:left="284" w:right="-261"/>
               <w:jc w:val="both"/>
               <w:rPr>
                 <w:rFonts w:ascii="Arial" w:hAnsi="Arial"/>
                 <w:sz w:val="22"/>
-                <w:lang w:val="de-AT"/>
               </w:rPr>
             </w:pPr>
           </w:p>
@@ -3525,15 +2071,21 @@
           </w:tcPr>
           <w:p>
             <w:pPr>
-              <w:pStyle w:val="Header"/>
+              <w:pStyle w:val="Kopfzeile"/>
               <w:ind w:left="284" w:right="-261"/>
               <w:jc w:val="both"/>
               <w:rPr>
                 <w:rFonts w:ascii="Arial" w:hAnsi="Arial"/>
                 <w:sz w:val="22"/>
-                <w:lang w:val="de-AT"/>
-              </w:rPr>
-            </w:pPr>
+              </w:rPr>
+            </w:pPr>
+            <w:r>
+              <w:rPr>
+                <w:rFonts w:ascii="Arial" w:hAnsi="Arial"/>
+                <w:sz w:val="22"/>
+              </w:rPr>
+              <w:t>Maximilian Silvester Kampl</w:t>
+            </w:r>
           </w:p>
         </w:tc>
         <w:tc>
@@ -3543,13 +2095,12 @@
           </w:tcPr>
           <w:p>
             <w:pPr>
-              <w:pStyle w:val="Header"/>
+              <w:pStyle w:val="Kopfzeile"/>
               <w:ind w:left="284" w:right="-261"/>
               <w:jc w:val="both"/>
               <w:rPr>
                 <w:rFonts w:ascii="Arial" w:hAnsi="Arial"/>
                 <w:sz w:val="22"/>
-                <w:lang w:val="de-AT"/>
               </w:rPr>
             </w:pPr>
           </w:p>
@@ -3567,15 +2118,21 @@
           </w:tcPr>
           <w:p>
             <w:pPr>
-              <w:pStyle w:val="Header"/>
+              <w:pStyle w:val="Kopfzeile"/>
               <w:ind w:left="284" w:right="-261"/>
               <w:jc w:val="both"/>
               <w:rPr>
                 <w:rFonts w:ascii="Arial" w:hAnsi="Arial"/>
                 <w:sz w:val="22"/>
-                <w:lang w:val="de-AT"/>
-              </w:rPr>
-            </w:pPr>
+              </w:rPr>
+            </w:pPr>
+            <w:r>
+              <w:rPr>
+                <w:rFonts w:ascii="Arial" w:hAnsi="Arial"/>
+                <w:sz w:val="22"/>
+              </w:rPr>
+              <w:t>Marko Daniel Schrempf</w:t>
+            </w:r>
           </w:p>
         </w:tc>
         <w:tc>
@@ -3585,13 +2142,12 @@
           </w:tcPr>
           <w:p>
             <w:pPr>
-              <w:pStyle w:val="Header"/>
+              <w:pStyle w:val="Kopfzeile"/>
               <w:ind w:left="284" w:right="-261"/>
               <w:jc w:val="both"/>
               <w:rPr>
                 <w:rFonts w:ascii="Arial" w:hAnsi="Arial"/>
                 <w:sz w:val="22"/>
-                <w:lang w:val="de-AT"/>
               </w:rPr>
             </w:pPr>
           </w:p>
@@ -3600,7 +2156,7 @@
     </w:tbl>
     <w:p>
       <w:pPr>
-        <w:pStyle w:val="Subtitle"/>
+        <w:pStyle w:val="Untertitel"/>
         <w:ind w:firstLine="0"/>
         <w:jc w:val="left"/>
         <w:rPr>
@@ -3608,7 +2164,6 @@
           <w:b w:val="0"/>
           <w:bCs/>
           <w:sz w:val="24"/>
-          <w:lang w:val="de-AT"/>
         </w:rPr>
       </w:pPr>
     </w:p>
@@ -3656,7 +2211,7 @@
 <w:ftr xmlns:wpc="http://schemas.microsoft.com/office/word/2010/wordprocessingCanvas" xmlns:cx="http://schemas.microsoft.com/office/drawing/2014/chartex" xmlns:cx1="http://schemas.microsoft.com/office/drawing/2015/9/8/chartex" xmlns:cx2="http://schemas.microsoft.com/office/drawing/2015/10/21/chartex" xmlns:cx3="http://schemas.microsoft.com/office/drawing/2016/5/9/chartex" xmlns:cx4="http://schemas.microsoft.com/office/drawing/2016/5/10/chartex" xmlns:cx5="http://schemas.microsoft.com/office/drawing/2016/5/11/chartex" xmlns:cx6="http://schemas.microsoft.com/office/drawing/2016/5/12/chartex" xmlns:cx7="http://schemas.microsoft.com/office/drawing/2016/5/13/chartex" xmlns:cx8="http://schemas.microsoft.com/office/drawing/2016/5/14/chartex" xmlns:mc="http://schemas.openxmlformats.org/markup-compatibility/2006" xmlns:aink="http://schemas.microsoft.com/office/drawing/2016/ink" xmlns:am3d="http://schemas.microsoft.com/office/drawing/2017/model3d" xmlns:o="urn:schemas-microsoft-com:office:office" xmlns:oel="http://schemas.microsoft.com/office/2019/extlst" xmlns:r="http://schemas.openxmlformats.org/officeDocument/2006/relationships" xmlns:m="http://schemas.openxmlformats.org/officeDocument/2006/math" xmlns:v="urn:schemas-microsoft-com:vml" xmlns:wp14="http://schemas.microsoft.com/office/word/2010/wordprocessingDrawing" xmlns:wp="http://schemas.openxmlformats.org/drawingml/2006/wordprocessingDrawing" xmlns:w10="urn:schemas-microsoft-com:office:word" xmlns:w="http://schemas.openxmlformats.org/wordprocessingml/2006/main" xmlns:w14="http://schemas.microsoft.com/office/word/2010/wordml" xmlns:w15="http://schemas.microsoft.com/office/word/2012/wordml" xmlns:w16cex="http://schemas.microsoft.com/office/word/2018/wordml/cex" xmlns:w16cid="http://schemas.microsoft.com/office/word/2016/wordml/cid" xmlns:w16="http://schemas.microsoft.com/office/word/2018/wordml" xmlns:w16du="http://schemas.microsoft.com/office/word/2023/wordml/word16du" xmlns:w16sdtdh="http://schemas.microsoft.com/office/word/2020/wordml/sdtdatahash" xmlns:w16sdtfl="http://schemas.microsoft.com/office/word/2024/wordml/sdtformatlock" xmlns:w16se="http://schemas.microsoft.com/office/word/2015/wordml/symex" xmlns:wpg="http://schemas.microsoft.com/office/word/2010/wordprocessingGroup" xmlns:wpi="http://schemas.microsoft.com/office/word/2010/wordprocessingInk" xmlns:wne="http://schemas.microsoft.com/office/word/2006/wordml" xmlns:wps="http://schemas.microsoft.com/office/word/2010/wordprocessingShape" mc:Ignorable="w14 w15 w16se w16cid w16 w16cex w16sdtdh w16sdtfl w16du wp14">
   <w:p>
     <w:pPr>
-      <w:pStyle w:val="Footer"/>
+      <w:pStyle w:val="Fuzeile"/>
       <w:tabs>
         <w:tab w:val="clear" w:pos="9072"/>
         <w:tab w:val="left" w:pos="1134"/>
@@ -3744,7 +2299,7 @@
         <w:sz w:val="16"/>
         <w:szCs w:val="16"/>
       </w:rPr>
-      <w:t>HTL_DA_Doku_DE_ab2019_IT_Kandidatenname.docx</w:t>
+      <w:t>HTL-DA-Doku-DE.docx</w:t>
     </w:r>
     <w:r>
       <w:rPr>
@@ -3966,7 +2521,7 @@
         </w:tcPr>
         <w:p>
           <w:pPr>
-            <w:pStyle w:val="Heading3"/>
+            <w:pStyle w:val="berschrift3"/>
             <w:jc w:val="center"/>
             <w:rPr>
               <w:bCs/>
@@ -4045,7 +2600,7 @@
           <w:pPr>
             <w:jc w:val="center"/>
             <w:rPr>
-              <w:lang w:val="de-AT" w:eastAsia="en-US"/>
+              <w:lang w:eastAsia="en-US"/>
             </w:rPr>
           </w:pPr>
         </w:p>
@@ -4063,7 +2618,7 @@
         </w:tcPr>
         <w:p>
           <w:pPr>
-            <w:pStyle w:val="Heading2"/>
+            <w:pStyle w:val="berschrift2"/>
             <w:ind w:rightChars="15" w:right="30"/>
             <w:jc w:val="center"/>
             <w:rPr>
@@ -4168,7 +2723,7 @@
   </w:tbl>
   <w:p>
     <w:pPr>
-      <w:pStyle w:val="Header"/>
+      <w:pStyle w:val="Kopfzeile"/>
     </w:pPr>
   </w:p>
 </w:hdr>
@@ -4563,15 +3118,18 @@
     <w:lsdException w:name="Unresolved Mention" w:semiHidden="1" w:unhideWhenUsed="1"/>
     <w:lsdException w:name="Smart Link" w:semiHidden="1" w:unhideWhenUsed="1"/>
   </w:latentStyles>
-  <w:style w:type="paragraph" w:default="1" w:styleId="Normal">
+  <w:style w:type="paragraph" w:default="1" w:styleId="Standard">
     <w:name w:val="Normal"/>
     <w:qFormat/>
     <w:rsid w:val="009C2AEE"/>
+    <w:rPr>
+      <w:lang w:val="de-AT"/>
+    </w:rPr>
   </w:style>
-  <w:style w:type="paragraph" w:styleId="Heading1">
+  <w:style w:type="paragraph" w:styleId="berschrift1">
     <w:name w:val="heading 1"/>
-    <w:basedOn w:val="Normal"/>
-    <w:next w:val="Normal"/>
+    <w:basedOn w:val="Standard"/>
+    <w:next w:val="Standard"/>
     <w:qFormat/>
     <w:rsid w:val="00435E17"/>
     <w:pPr>
@@ -4590,11 +3148,11 @@
       <w:sz w:val="36"/>
     </w:rPr>
   </w:style>
-  <w:style w:type="paragraph" w:styleId="Heading2">
+  <w:style w:type="paragraph" w:styleId="berschrift2">
     <w:name w:val="heading 2"/>
-    <w:basedOn w:val="Normal"/>
-    <w:next w:val="Normal"/>
-    <w:link w:val="Heading2Char"/>
+    <w:basedOn w:val="Standard"/>
+    <w:next w:val="Standard"/>
+    <w:link w:val="berschrift2Zchn"/>
     <w:uiPriority w:val="9"/>
     <w:semiHidden/>
     <w:unhideWhenUsed/>
@@ -4611,14 +3169,14 @@
       <w:color w:val="365F91" w:themeColor="accent1" w:themeShade="BF"/>
       <w:sz w:val="26"/>
       <w:szCs w:val="26"/>
-      <w:lang w:val="de-AT" w:eastAsia="en-US"/>
+      <w:lang w:eastAsia="en-US"/>
     </w:rPr>
   </w:style>
-  <w:style w:type="paragraph" w:styleId="Heading3">
+  <w:style w:type="paragraph" w:styleId="berschrift3">
     <w:name w:val="heading 3"/>
-    <w:basedOn w:val="Normal"/>
-    <w:next w:val="Normal"/>
-    <w:link w:val="Heading3Char"/>
+    <w:basedOn w:val="Standard"/>
+    <w:next w:val="Standard"/>
+    <w:link w:val="berschrift3Zchn"/>
     <w:uiPriority w:val="9"/>
     <w:semiHidden/>
     <w:unhideWhenUsed/>
@@ -4635,16 +3193,16 @@
       <w:color w:val="243F60" w:themeColor="accent1" w:themeShade="7F"/>
       <w:sz w:val="24"/>
       <w:szCs w:val="24"/>
-      <w:lang w:val="de-AT" w:eastAsia="en-US"/>
+      <w:lang w:eastAsia="en-US"/>
     </w:rPr>
   </w:style>
-  <w:style w:type="character" w:default="1" w:styleId="DefaultParagraphFont">
+  <w:style w:type="character" w:default="1" w:styleId="Absatz-Standardschriftart">
     <w:name w:val="Default Paragraph Font"/>
     <w:uiPriority w:val="1"/>
     <w:semiHidden/>
     <w:unhideWhenUsed/>
   </w:style>
-  <w:style w:type="table" w:default="1" w:styleId="TableNormal">
+  <w:style w:type="table" w:default="1" w:styleId="NormaleTabelle">
     <w:name w:val="Normal Table"/>
     <w:uiPriority w:val="99"/>
     <w:semiHidden/>
@@ -4659,15 +3217,15 @@
       </w:tblCellMar>
     </w:tblPr>
   </w:style>
-  <w:style w:type="numbering" w:default="1" w:styleId="NoList">
+  <w:style w:type="numbering" w:default="1" w:styleId="KeineListe">
     <w:name w:val="No List"/>
     <w:uiPriority w:val="99"/>
     <w:semiHidden/>
     <w:unhideWhenUsed/>
   </w:style>
-  <w:style w:type="table" w:styleId="TableGrid">
+  <w:style w:type="table" w:styleId="Tabellenraster">
     <w:name w:val="Table Grid"/>
-    <w:basedOn w:val="TableNormal"/>
+    <w:basedOn w:val="NormaleTabelle"/>
     <w:rsid w:val="0010667E"/>
     <w:tblPr>
       <w:tblBorders>
@@ -4680,9 +3238,9 @@
       </w:tblBorders>
     </w:tblPr>
   </w:style>
-  <w:style w:type="paragraph" w:styleId="Header">
+  <w:style w:type="paragraph" w:styleId="Kopfzeile">
     <w:name w:val="header"/>
-    <w:basedOn w:val="Normal"/>
+    <w:basedOn w:val="Standard"/>
     <w:rsid w:val="00435E17"/>
     <w:pPr>
       <w:tabs>
@@ -4691,9 +3249,9 @@
       </w:tabs>
     </w:pPr>
   </w:style>
-  <w:style w:type="paragraph" w:styleId="Footer">
+  <w:style w:type="paragraph" w:styleId="Fuzeile">
     <w:name w:val="footer"/>
-    <w:basedOn w:val="Normal"/>
+    <w:basedOn w:val="Standard"/>
     <w:rsid w:val="00435E17"/>
     <w:pPr>
       <w:tabs>
@@ -4702,10 +3260,10 @@
       </w:tabs>
     </w:pPr>
   </w:style>
-  <w:style w:type="paragraph" w:styleId="BalloonText">
+  <w:style w:type="paragraph" w:styleId="Sprechblasentext">
     <w:name w:val="Balloon Text"/>
-    <w:basedOn w:val="Normal"/>
-    <w:link w:val="BalloonTextChar"/>
+    <w:basedOn w:val="Standard"/>
+    <w:link w:val="SprechblasentextZchn"/>
     <w:uiPriority w:val="99"/>
     <w:semiHidden/>
     <w:unhideWhenUsed/>
@@ -4716,10 +3274,10 @@
       <w:szCs w:val="16"/>
     </w:rPr>
   </w:style>
-  <w:style w:type="character" w:customStyle="1" w:styleId="BalloonTextChar">
-    <w:name w:val="Balloon Text Char"/>
-    <w:basedOn w:val="DefaultParagraphFont"/>
-    <w:link w:val="BalloonText"/>
+  <w:style w:type="character" w:customStyle="1" w:styleId="SprechblasentextZchn">
+    <w:name w:val="Sprechblasentext Zchn"/>
+    <w:basedOn w:val="Absatz-Standardschriftart"/>
+    <w:link w:val="Sprechblasentext"/>
     <w:uiPriority w:val="99"/>
     <w:semiHidden/>
     <w:rsid w:val="00FC3A31"/>
@@ -4729,10 +3287,10 @@
       <w:szCs w:val="16"/>
     </w:rPr>
   </w:style>
-  <w:style w:type="character" w:customStyle="1" w:styleId="Heading2Char">
-    <w:name w:val="Heading 2 Char"/>
-    <w:basedOn w:val="DefaultParagraphFont"/>
-    <w:link w:val="Heading2"/>
+  <w:style w:type="character" w:customStyle="1" w:styleId="berschrift2Zchn">
+    <w:name w:val="Überschrift 2 Zchn"/>
+    <w:basedOn w:val="Absatz-Standardschriftart"/>
+    <w:link w:val="berschrift2"/>
     <w:uiPriority w:val="9"/>
     <w:semiHidden/>
     <w:rsid w:val="00175012"/>
@@ -4744,10 +3302,10 @@
       <w:lang w:val="de-AT" w:eastAsia="en-US"/>
     </w:rPr>
   </w:style>
-  <w:style w:type="character" w:customStyle="1" w:styleId="Heading3Char">
-    <w:name w:val="Heading 3 Char"/>
-    <w:basedOn w:val="DefaultParagraphFont"/>
-    <w:link w:val="Heading3"/>
+  <w:style w:type="character" w:customStyle="1" w:styleId="berschrift3Zchn">
+    <w:name w:val="Überschrift 3 Zchn"/>
+    <w:basedOn w:val="Absatz-Standardschriftart"/>
+    <w:link w:val="berschrift3"/>
     <w:uiPriority w:val="9"/>
     <w:semiHidden/>
     <w:rsid w:val="00175012"/>
@@ -4759,10 +3317,10 @@
       <w:lang w:val="de-AT" w:eastAsia="en-US"/>
     </w:rPr>
   </w:style>
-  <w:style w:type="paragraph" w:styleId="Subtitle">
+  <w:style w:type="paragraph" w:styleId="Untertitel">
     <w:name w:val="Subtitle"/>
-    <w:basedOn w:val="Normal"/>
-    <w:link w:val="SubtitleChar"/>
+    <w:basedOn w:val="Standard"/>
+    <w:link w:val="UntertitelZchn"/>
     <w:qFormat/>
     <w:rsid w:val="002436F9"/>
     <w:pPr>
@@ -4774,10 +3332,10 @@
       <w:sz w:val="28"/>
     </w:rPr>
   </w:style>
-  <w:style w:type="character" w:customStyle="1" w:styleId="SubtitleChar">
-    <w:name w:val="Subtitle Char"/>
-    <w:basedOn w:val="DefaultParagraphFont"/>
-    <w:link w:val="Subtitle"/>
+  <w:style w:type="character" w:customStyle="1" w:styleId="UntertitelZchn">
+    <w:name w:val="Untertitel Zchn"/>
+    <w:basedOn w:val="Absatz-Standardschriftart"/>
+    <w:link w:val="Untertitel"/>
     <w:rsid w:val="002436F9"/>
     <w:rPr>
       <w:b/>
@@ -4786,7 +3344,7 @@
   </w:style>
   <w:style w:type="character" w:styleId="Hyperlink">
     <w:name w:val="Hyperlink"/>
-    <w:basedOn w:val="DefaultParagraphFont"/>
+    <w:basedOn w:val="Absatz-Standardschriftart"/>
     <w:uiPriority w:val="99"/>
     <w:unhideWhenUsed/>
     <w:rsid w:val="00682D75"/>
@@ -4795,9 +3353,9 @@
       <w:u w:val="single"/>
     </w:rPr>
   </w:style>
-  <w:style w:type="character" w:styleId="UnresolvedMention">
+  <w:style w:type="character" w:styleId="NichtaufgelsteErwhnung">
     <w:name w:val="Unresolved Mention"/>
-    <w:basedOn w:val="DefaultParagraphFont"/>
+    <w:basedOn w:val="Absatz-Standardschriftart"/>
     <w:uiPriority w:val="99"/>
     <w:semiHidden/>
     <w:unhideWhenUsed/>

</xml_diff>

<commit_message>
update server structure diagram
</commit_message>
<xml_diff>
--- a/Diplomarbeit/doc/HTL-DA-Doku-DE.docx
+++ b/Diplomarbeit/doc/HTL-DA-Doku-DE.docx
@@ -1424,13 +1424,52 @@
                 <w:rFonts w:ascii="Arial" w:hAnsi="Arial" w:cs="Arial"/>
               </w:rPr>
             </w:pPr>
-          </w:p>
-          <w:p>
-            <w:pPr>
-              <w:rPr>
-                <w:rFonts w:ascii="Arial" w:hAnsi="Arial" w:cs="Arial"/>
-              </w:rPr>
-            </w:pPr>
+            <w:r>
+              <w:rPr>
+                <w:noProof/>
+              </w:rPr>
+              <w:drawing>
+                <wp:inline distT="0" distB="0" distL="0" distR="0" wp14:anchorId="4BEA2C1C" wp14:editId="71AAFBA5">
+                  <wp:extent cx="4003675" cy="2252345"/>
+                  <wp:effectExtent l="0" t="0" r="0" b="0"/>
+                  <wp:docPr id="980405695" name="Grafik 1"/>
+                  <wp:cNvGraphicFramePr>
+                    <a:graphicFrameLocks xmlns:a="http://schemas.openxmlformats.org/drawingml/2006/main" noChangeAspect="1"/>
+                  </wp:cNvGraphicFramePr>
+                  <a:graphic xmlns:a="http://schemas.openxmlformats.org/drawingml/2006/main">
+                    <a:graphicData uri="http://schemas.openxmlformats.org/drawingml/2006/picture">
+                      <pic:pic xmlns:pic="http://schemas.openxmlformats.org/drawingml/2006/picture">
+                        <pic:nvPicPr>
+                          <pic:cNvPr id="980405695" name=""/>
+                          <pic:cNvPicPr/>
+                        </pic:nvPicPr>
+                        <pic:blipFill>
+                          <a:blip r:embed="rId6">
+                            <a:extLst>
+                              <a:ext uri="{96DAC541-7B7A-43D3-8B79-37D633B846F1}">
+                                <asvg:svgBlip xmlns:asvg="http://schemas.microsoft.com/office/drawing/2016/SVG/main" r:embed="rId7"/>
+                              </a:ext>
+                            </a:extLst>
+                          </a:blip>
+                          <a:stretch>
+                            <a:fillRect/>
+                          </a:stretch>
+                        </pic:blipFill>
+                        <pic:spPr>
+                          <a:xfrm>
+                            <a:off x="0" y="0"/>
+                            <a:ext cx="4003675" cy="2252345"/>
+                          </a:xfrm>
+                          <a:prstGeom prst="rect">
+                            <a:avLst/>
+                          </a:prstGeom>
+                        </pic:spPr>
+                      </pic:pic>
+                    </a:graphicData>
+                  </a:graphic>
+                </wp:inline>
+              </w:drawing>
+            </w:r>
           </w:p>
           <w:p>
             <w:pPr>
@@ -1587,7 +1626,7 @@
                 <w:rFonts w:ascii="Arial" w:hAnsi="Arial" w:cs="Arial"/>
               </w:rPr>
             </w:pPr>
-            <w:hyperlink r:id="rId6" w:history="1">
+            <w:hyperlink r:id="rId8" w:history="1">
               <w:r>
                 <w:rPr>
                   <w:rStyle w:val="Hyperlink"/>
@@ -2177,8 +2216,8 @@
       </w:pPr>
     </w:p>
     <w:sectPr>
-      <w:headerReference w:type="default" r:id="rId7"/>
-      <w:footerReference w:type="default" r:id="rId8"/>
+      <w:headerReference w:type="default" r:id="rId9"/>
+      <w:footerReference w:type="default" r:id="rId10"/>
       <w:pgSz w:w="11906" w:h="16838"/>
       <w:pgMar w:top="1134" w:right="1134" w:bottom="1134" w:left="1134" w:header="709" w:footer="709" w:gutter="0"/>
       <w:cols w:space="708"/>

</xml_diff>